<commit_message>
almost dine with thermodynamics
</commit_message>
<xml_diff>
--- a/doc/9 Термодинамика классового неравенства.docx
+++ b/doc/9 Термодинамика классового неравенства.docx
@@ -9,6 +9,645 @@
         <w:rPr/>
       </w:pPr>
       <w:r>
+        <mc:AlternateContent>
+          <mc:Choice Requires="wps">
+            <w:drawing>
+              <wp:anchor behindDoc="0" distT="0" distB="0" distL="0" distR="0" simplePos="0" locked="0" layoutInCell="1" allowOverlap="1" relativeHeight="2">
+                <wp:simplePos x="0" y="0"/>
+                <wp:positionH relativeFrom="column">
+                  <wp:posOffset>0</wp:posOffset>
+                </wp:positionH>
+                <wp:positionV relativeFrom="paragraph">
+                  <wp:posOffset>635</wp:posOffset>
+                </wp:positionV>
+                <wp:extent cx="15240" cy="175895"/>
+                <wp:effectExtent l="0" t="0" r="0" b="0"/>
+                <wp:wrapNone/>
+                <wp:docPr id="1" name="Врезка1"/>
+                <a:graphic xmlns:a="http://schemas.openxmlformats.org/drawingml/2006/main">
+                  <a:graphicData uri="http://schemas.microsoft.com/office/word/2010/wordprocessingShape">
+                    <wps:wsp>
+                      <wps:cNvSpPr/>
+                      <wps:spPr>
+                        <a:xfrm>
+                          <a:off x="0" y="0"/>
+                          <a:ext cx="14760" cy="175320"/>
+                        </a:xfrm>
+                        <a:prstGeom prst="rect">
+                          <a:avLst/>
+                        </a:prstGeom>
+                        <a:noFill/>
+                        <a:ln>
+                          <a:noFill/>
+                        </a:ln>
+                      </wps:spPr>
+                      <wps:style>
+                        <a:lnRef idx="0"/>
+                        <a:fillRef idx="0"/>
+                        <a:effectRef idx="0"/>
+                        <a:fontRef idx="minor"/>
+                      </wps:style>
+                      <wps:txbx>
+                        <w:txbxContent>
+                          <w:p>
+                            <w:pPr>
+                              <w:pStyle w:val="Style25"/>
+                              <w:rPr>
+                                <w:color w:val="auto"/>
+                              </w:rPr>
+                            </w:pPr>
+                            <w:r>
+                              <w:rPr>
+                                <w:color w:val="auto"/>
+                              </w:rPr>
+                            </w:r>
+                          </w:p>
+                        </w:txbxContent>
+                      </wps:txbx>
+                      <wps:bodyPr lIns="0" rIns="0" tIns="0" bIns="0">
+                        <a:noAutofit/>
+                      </wps:bodyPr>
+                    </wps:wsp>
+                  </a:graphicData>
+                </a:graphic>
+              </wp:anchor>
+            </w:drawing>
+          </mc:Choice>
+          <mc:Fallback>
+            <w:pict>
+              <v:rect id="shape_0" ID="Врезка1" stroked="f" style="position:absolute;margin-left:0pt;margin-top:0.05pt;width:1.1pt;height:13.75pt">
+                <w10:wrap type="none"/>
+                <v:fill o:detectmouseclick="t" on="false"/>
+                <v:stroke color="#3465a4" joinstyle="round" endcap="flat"/>
+                <v:textbox>
+                  <w:txbxContent>
+                    <w:p>
+                      <w:pPr>
+                        <w:pStyle w:val="Style25"/>
+                        <w:rPr>
+                          <w:color w:val="auto"/>
+                        </w:rPr>
+                      </w:pPr>
+                      <w:r>
+                        <w:rPr>
+                          <w:color w:val="auto"/>
+                        </w:rPr>
+                      </w:r>
+                    </w:p>
+                  </w:txbxContent>
+                </v:textbox>
+              </v:rect>
+            </w:pict>
+          </mc:Fallback>
+        </mc:AlternateContent>
+        <mc:AlternateContent>
+          <mc:Choice Requires="wps">
+            <w:drawing>
+              <wp:anchor behindDoc="0" distT="0" distB="0" distL="0" distR="0" simplePos="0" locked="0" layoutInCell="1" allowOverlap="1" relativeHeight="3">
+                <wp:simplePos x="0" y="0"/>
+                <wp:positionH relativeFrom="column">
+                  <wp:posOffset>0</wp:posOffset>
+                </wp:positionH>
+                <wp:positionV relativeFrom="paragraph">
+                  <wp:posOffset>635</wp:posOffset>
+                </wp:positionV>
+                <wp:extent cx="15240" cy="175895"/>
+                <wp:effectExtent l="0" t="0" r="0" b="0"/>
+                <wp:wrapNone/>
+                <wp:docPr id="3" name="Врезка2"/>
+                <a:graphic xmlns:a="http://schemas.openxmlformats.org/drawingml/2006/main">
+                  <a:graphicData uri="http://schemas.microsoft.com/office/word/2010/wordprocessingShape">
+                    <wps:wsp>
+                      <wps:cNvSpPr/>
+                      <wps:spPr>
+                        <a:xfrm>
+                          <a:off x="0" y="0"/>
+                          <a:ext cx="14760" cy="175320"/>
+                        </a:xfrm>
+                        <a:prstGeom prst="rect">
+                          <a:avLst/>
+                        </a:prstGeom>
+                        <a:noFill/>
+                        <a:ln>
+                          <a:noFill/>
+                        </a:ln>
+                      </wps:spPr>
+                      <wps:style>
+                        <a:lnRef idx="0"/>
+                        <a:fillRef idx="0"/>
+                        <a:effectRef idx="0"/>
+                        <a:fontRef idx="minor"/>
+                      </wps:style>
+                      <wps:txbx>
+                        <w:txbxContent>
+                          <w:p>
+                            <w:pPr>
+                              <w:pStyle w:val="Style25"/>
+                              <w:rPr>
+                                <w:color w:val="auto"/>
+                              </w:rPr>
+                            </w:pPr>
+                            <w:r>
+                              <w:rPr>
+                                <w:color w:val="auto"/>
+                              </w:rPr>
+                            </w:r>
+                          </w:p>
+                        </w:txbxContent>
+                      </wps:txbx>
+                      <wps:bodyPr lIns="0" rIns="0" tIns="0" bIns="0">
+                        <a:noAutofit/>
+                      </wps:bodyPr>
+                    </wps:wsp>
+                  </a:graphicData>
+                </a:graphic>
+              </wp:anchor>
+            </w:drawing>
+          </mc:Choice>
+          <mc:Fallback>
+            <w:pict>
+              <v:rect id="shape_0" ID="Врезка2" stroked="f" style="position:absolute;margin-left:0pt;margin-top:0.05pt;width:1.1pt;height:13.75pt">
+                <w10:wrap type="none"/>
+                <v:fill o:detectmouseclick="t" on="false"/>
+                <v:stroke color="#3465a4" joinstyle="round" endcap="flat"/>
+                <v:textbox>
+                  <w:txbxContent>
+                    <w:p>
+                      <w:pPr>
+                        <w:pStyle w:val="Style25"/>
+                        <w:rPr>
+                          <w:color w:val="auto"/>
+                        </w:rPr>
+                      </w:pPr>
+                      <w:r>
+                        <w:rPr>
+                          <w:color w:val="auto"/>
+                        </w:rPr>
+                      </w:r>
+                    </w:p>
+                  </w:txbxContent>
+                </v:textbox>
+              </v:rect>
+            </w:pict>
+          </mc:Fallback>
+        </mc:AlternateContent>
+        <mc:AlternateContent>
+          <mc:Choice Requires="wps">
+            <w:drawing>
+              <wp:anchor behindDoc="0" distT="0" distB="0" distL="0" distR="0" simplePos="0" locked="0" layoutInCell="1" allowOverlap="1" relativeHeight="4">
+                <wp:simplePos x="0" y="0"/>
+                <wp:positionH relativeFrom="column">
+                  <wp:posOffset>0</wp:posOffset>
+                </wp:positionH>
+                <wp:positionV relativeFrom="paragraph">
+                  <wp:posOffset>635</wp:posOffset>
+                </wp:positionV>
+                <wp:extent cx="6020435" cy="175895"/>
+                <wp:effectExtent l="0" t="0" r="0" b="0"/>
+                <wp:wrapNone/>
+                <wp:docPr id="5" name="Врезка3"/>
+                <a:graphic xmlns:a="http://schemas.openxmlformats.org/drawingml/2006/main">
+                  <a:graphicData uri="http://schemas.microsoft.com/office/word/2010/wordprocessingShape">
+                    <wps:wsp>
+                      <wps:cNvSpPr/>
+                      <wps:spPr>
+                        <a:xfrm>
+                          <a:off x="0" y="0"/>
+                          <a:ext cx="6019920" cy="175320"/>
+                        </a:xfrm>
+                        <a:prstGeom prst="rect">
+                          <a:avLst/>
+                        </a:prstGeom>
+                        <a:noFill/>
+                        <a:ln>
+                          <a:noFill/>
+                        </a:ln>
+                      </wps:spPr>
+                      <wps:style>
+                        <a:lnRef idx="0"/>
+                        <a:fillRef idx="0"/>
+                        <a:effectRef idx="0"/>
+                        <a:fontRef idx="minor"/>
+                      </wps:style>
+                      <wps:txbx>
+                        <w:txbxContent>
+                          <w:p>
+                            <w:pPr>
+                              <w:pStyle w:val="Style25"/>
+                              <w:rPr>
+                                <w:color w:val="auto"/>
+                              </w:rPr>
+                            </w:pPr>
+                            <w:r>
+                              <w:rPr>
+                                <w:color w:val="auto"/>
+                              </w:rPr>
+                            </w:r>
+                          </w:p>
+                        </w:txbxContent>
+                      </wps:txbx>
+                      <wps:bodyPr lIns="0" rIns="0" tIns="0" bIns="0">
+                        <a:noAutofit/>
+                      </wps:bodyPr>
+                    </wps:wsp>
+                  </a:graphicData>
+                </a:graphic>
+              </wp:anchor>
+            </w:drawing>
+          </mc:Choice>
+          <mc:Fallback>
+            <w:pict>
+              <v:rect id="shape_0" ID="Врезка3" stroked="f" style="position:absolute;margin-left:0pt;margin-top:0.05pt;width:473.95pt;height:13.75pt">
+                <w10:wrap type="none"/>
+                <v:fill o:detectmouseclick="t" on="false"/>
+                <v:stroke color="#3465a4" joinstyle="round" endcap="flat"/>
+                <v:textbox>
+                  <w:txbxContent>
+                    <w:p>
+                      <w:pPr>
+                        <w:pStyle w:val="Style25"/>
+                        <w:rPr>
+                          <w:color w:val="auto"/>
+                        </w:rPr>
+                      </w:pPr>
+                      <w:r>
+                        <w:rPr>
+                          <w:color w:val="auto"/>
+                        </w:rPr>
+                      </w:r>
+                    </w:p>
+                  </w:txbxContent>
+                </v:textbox>
+              </v:rect>
+            </w:pict>
+          </mc:Fallback>
+        </mc:AlternateContent>
+        <mc:AlternateContent>
+          <mc:Choice Requires="wps">
+            <w:drawing>
+              <wp:anchor behindDoc="0" distT="0" distB="0" distL="0" distR="0" simplePos="0" locked="0" layoutInCell="1" allowOverlap="1" relativeHeight="5">
+                <wp:simplePos x="0" y="0"/>
+                <wp:positionH relativeFrom="column">
+                  <wp:posOffset>0</wp:posOffset>
+                </wp:positionH>
+                <wp:positionV relativeFrom="paragraph">
+                  <wp:posOffset>635</wp:posOffset>
+                </wp:positionV>
+                <wp:extent cx="3696335" cy="175895"/>
+                <wp:effectExtent l="0" t="0" r="0" b="0"/>
+                <wp:wrapNone/>
+                <wp:docPr id="7" name="Врезка4"/>
+                <a:graphic xmlns:a="http://schemas.openxmlformats.org/drawingml/2006/main">
+                  <a:graphicData uri="http://schemas.microsoft.com/office/word/2010/wordprocessingShape">
+                    <wps:wsp>
+                      <wps:cNvSpPr/>
+                      <wps:spPr>
+                        <a:xfrm>
+                          <a:off x="0" y="0"/>
+                          <a:ext cx="3695760" cy="175320"/>
+                        </a:xfrm>
+                        <a:prstGeom prst="rect">
+                          <a:avLst/>
+                        </a:prstGeom>
+                        <a:noFill/>
+                        <a:ln>
+                          <a:noFill/>
+                        </a:ln>
+                      </wps:spPr>
+                      <wps:style>
+                        <a:lnRef idx="0"/>
+                        <a:fillRef idx="0"/>
+                        <a:effectRef idx="0"/>
+                        <a:fontRef idx="minor"/>
+                      </wps:style>
+                      <wps:txbx>
+                        <w:txbxContent>
+                          <w:p>
+                            <w:pPr>
+                              <w:pStyle w:val="Style25"/>
+                              <w:rPr>
+                                <w:color w:val="auto"/>
+                              </w:rPr>
+                            </w:pPr>
+                            <w:r>
+                              <w:rPr>
+                                <w:color w:val="auto"/>
+                              </w:rPr>
+                            </w:r>
+                          </w:p>
+                        </w:txbxContent>
+                      </wps:txbx>
+                      <wps:bodyPr lIns="0" rIns="0" tIns="0" bIns="0">
+                        <a:noAutofit/>
+                      </wps:bodyPr>
+                    </wps:wsp>
+                  </a:graphicData>
+                </a:graphic>
+              </wp:anchor>
+            </w:drawing>
+          </mc:Choice>
+          <mc:Fallback>
+            <w:pict>
+              <v:rect id="shape_0" ID="Врезка4" stroked="f" style="position:absolute;margin-left:0pt;margin-top:0.05pt;width:290.95pt;height:13.75pt">
+                <w10:wrap type="none"/>
+                <v:fill o:detectmouseclick="t" on="false"/>
+                <v:stroke color="#3465a4" joinstyle="round" endcap="flat"/>
+                <v:textbox>
+                  <w:txbxContent>
+                    <w:p>
+                      <w:pPr>
+                        <w:pStyle w:val="Style25"/>
+                        <w:rPr>
+                          <w:color w:val="auto"/>
+                        </w:rPr>
+                      </w:pPr>
+                      <w:r>
+                        <w:rPr>
+                          <w:color w:val="auto"/>
+                        </w:rPr>
+                      </w:r>
+                    </w:p>
+                  </w:txbxContent>
+                </v:textbox>
+              </v:rect>
+            </w:pict>
+          </mc:Fallback>
+        </mc:AlternateContent>
+        <mc:AlternateContent>
+          <mc:Choice Requires="wps">
+            <w:drawing>
+              <wp:anchor behindDoc="0" distT="0" distB="0" distL="0" distR="0" simplePos="0" locked="0" layoutInCell="1" allowOverlap="1" relativeHeight="6">
+                <wp:simplePos x="0" y="0"/>
+                <wp:positionH relativeFrom="column">
+                  <wp:posOffset>0</wp:posOffset>
+                </wp:positionH>
+                <wp:positionV relativeFrom="paragraph">
+                  <wp:posOffset>635</wp:posOffset>
+                </wp:positionV>
+                <wp:extent cx="15240" cy="175895"/>
+                <wp:effectExtent l="0" t="0" r="0" b="0"/>
+                <wp:wrapNone/>
+                <wp:docPr id="9" name="Врезка5"/>
+                <a:graphic xmlns:a="http://schemas.openxmlformats.org/drawingml/2006/main">
+                  <a:graphicData uri="http://schemas.microsoft.com/office/word/2010/wordprocessingShape">
+                    <wps:wsp>
+                      <wps:cNvSpPr/>
+                      <wps:spPr>
+                        <a:xfrm>
+                          <a:off x="0" y="0"/>
+                          <a:ext cx="14760" cy="175320"/>
+                        </a:xfrm>
+                        <a:prstGeom prst="rect">
+                          <a:avLst/>
+                        </a:prstGeom>
+                        <a:noFill/>
+                        <a:ln>
+                          <a:noFill/>
+                        </a:ln>
+                      </wps:spPr>
+                      <wps:style>
+                        <a:lnRef idx="0"/>
+                        <a:fillRef idx="0"/>
+                        <a:effectRef idx="0"/>
+                        <a:fontRef idx="minor"/>
+                      </wps:style>
+                      <wps:txbx>
+                        <w:txbxContent>
+                          <w:p>
+                            <w:pPr>
+                              <w:pStyle w:val="Style25"/>
+                              <w:rPr>
+                                <w:color w:val="auto"/>
+                              </w:rPr>
+                            </w:pPr>
+                            <w:r>
+                              <w:rPr>
+                                <w:color w:val="auto"/>
+                              </w:rPr>
+                            </w:r>
+                          </w:p>
+                        </w:txbxContent>
+                      </wps:txbx>
+                      <wps:bodyPr lIns="0" rIns="0" tIns="0" bIns="0">
+                        <a:noAutofit/>
+                      </wps:bodyPr>
+                    </wps:wsp>
+                  </a:graphicData>
+                </a:graphic>
+              </wp:anchor>
+            </w:drawing>
+          </mc:Choice>
+          <mc:Fallback>
+            <w:pict>
+              <v:rect id="shape_0" ID="Врезка5" stroked="f" style="position:absolute;margin-left:0pt;margin-top:0.05pt;width:1.1pt;height:13.75pt">
+                <w10:wrap type="none"/>
+                <v:fill o:detectmouseclick="t" on="false"/>
+                <v:stroke color="#3465a4" joinstyle="round" endcap="flat"/>
+                <v:textbox>
+                  <w:txbxContent>
+                    <w:p>
+                      <w:pPr>
+                        <w:pStyle w:val="Style25"/>
+                        <w:rPr>
+                          <w:color w:val="auto"/>
+                        </w:rPr>
+                      </w:pPr>
+                      <w:r>
+                        <w:rPr>
+                          <w:color w:val="auto"/>
+                        </w:rPr>
+                      </w:r>
+                    </w:p>
+                  </w:txbxContent>
+                </v:textbox>
+              </v:rect>
+            </w:pict>
+          </mc:Fallback>
+        </mc:AlternateContent>
+        <mc:AlternateContent>
+          <mc:Choice Requires="wps">
+            <w:drawing>
+              <wp:anchor behindDoc="0" distT="0" distB="0" distL="0" distR="0" simplePos="0" locked="0" layoutInCell="1" allowOverlap="1" relativeHeight="7">
+                <wp:simplePos x="0" y="0"/>
+                <wp:positionH relativeFrom="column">
+                  <wp:posOffset>0</wp:posOffset>
+                </wp:positionH>
+                <wp:positionV relativeFrom="paragraph">
+                  <wp:posOffset>635</wp:posOffset>
+                </wp:positionV>
+                <wp:extent cx="15240" cy="175895"/>
+                <wp:effectExtent l="0" t="0" r="0" b="0"/>
+                <wp:wrapNone/>
+                <wp:docPr id="11" name="Врезка6"/>
+                <a:graphic xmlns:a="http://schemas.openxmlformats.org/drawingml/2006/main">
+                  <a:graphicData uri="http://schemas.microsoft.com/office/word/2010/wordprocessingShape">
+                    <wps:wsp>
+                      <wps:cNvSpPr/>
+                      <wps:spPr>
+                        <a:xfrm>
+                          <a:off x="0" y="0"/>
+                          <a:ext cx="14760" cy="175320"/>
+                        </a:xfrm>
+                        <a:prstGeom prst="rect">
+                          <a:avLst/>
+                        </a:prstGeom>
+                        <a:noFill/>
+                        <a:ln>
+                          <a:noFill/>
+                        </a:ln>
+                      </wps:spPr>
+                      <wps:style>
+                        <a:lnRef idx="0"/>
+                        <a:fillRef idx="0"/>
+                        <a:effectRef idx="0"/>
+                        <a:fontRef idx="minor"/>
+                      </wps:style>
+                      <wps:txbx>
+                        <w:txbxContent>
+                          <w:p>
+                            <w:pPr>
+                              <w:pStyle w:val="Style25"/>
+                              <w:rPr>
+                                <w:color w:val="auto"/>
+                              </w:rPr>
+                            </w:pPr>
+                            <w:r>
+                              <w:rPr>
+                                <w:color w:val="auto"/>
+                              </w:rPr>
+                            </w:r>
+                          </w:p>
+                        </w:txbxContent>
+                      </wps:txbx>
+                      <wps:bodyPr lIns="0" rIns="0" tIns="0" bIns="0">
+                        <a:noAutofit/>
+                      </wps:bodyPr>
+                    </wps:wsp>
+                  </a:graphicData>
+                </a:graphic>
+              </wp:anchor>
+            </w:drawing>
+          </mc:Choice>
+          <mc:Fallback>
+            <w:pict>
+              <v:rect id="shape_0" ID="Врезка6" stroked="f" style="position:absolute;margin-left:0pt;margin-top:0.05pt;width:1.1pt;height:13.75pt">
+                <w10:wrap type="none"/>
+                <v:fill o:detectmouseclick="t" on="false"/>
+                <v:stroke color="#3465a4" joinstyle="round" endcap="flat"/>
+                <v:textbox>
+                  <w:txbxContent>
+                    <w:p>
+                      <w:pPr>
+                        <w:pStyle w:val="Style25"/>
+                        <w:rPr>
+                          <w:color w:val="auto"/>
+                        </w:rPr>
+                      </w:pPr>
+                      <w:r>
+                        <w:rPr>
+                          <w:color w:val="auto"/>
+                        </w:rPr>
+                      </w:r>
+                    </w:p>
+                  </w:txbxContent>
+                </v:textbox>
+              </v:rect>
+            </w:pict>
+          </mc:Fallback>
+        </mc:AlternateContent>
+        <mc:AlternateContent>
+          <mc:Choice Requires="wps">
+            <w:drawing>
+              <wp:anchor behindDoc="0" distT="0" distB="0" distL="0" distR="0" simplePos="0" locked="0" layoutInCell="1" allowOverlap="1" relativeHeight="8">
+                <wp:simplePos x="0" y="0"/>
+                <wp:positionH relativeFrom="column">
+                  <wp:posOffset>0</wp:posOffset>
+                </wp:positionH>
+                <wp:positionV relativeFrom="paragraph">
+                  <wp:posOffset>635</wp:posOffset>
+                </wp:positionV>
+                <wp:extent cx="15240" cy="175895"/>
+                <wp:effectExtent l="0" t="0" r="0" b="0"/>
+                <wp:wrapNone/>
+                <wp:docPr id="13" name="Врезка7"/>
+                <a:graphic xmlns:a="http://schemas.openxmlformats.org/drawingml/2006/main">
+                  <a:graphicData uri="http://schemas.microsoft.com/office/word/2010/wordprocessingShape">
+                    <wps:wsp>
+                      <wps:cNvSpPr/>
+                      <wps:spPr>
+                        <a:xfrm>
+                          <a:off x="0" y="0"/>
+                          <a:ext cx="14760" cy="175320"/>
+                        </a:xfrm>
+                        <a:prstGeom prst="rect">
+                          <a:avLst/>
+                        </a:prstGeom>
+                        <a:noFill/>
+                        <a:ln>
+                          <a:noFill/>
+                        </a:ln>
+                      </wps:spPr>
+                      <wps:style>
+                        <a:lnRef idx="0"/>
+                        <a:fillRef idx="0"/>
+                        <a:effectRef idx="0"/>
+                        <a:fontRef idx="minor"/>
+                      </wps:style>
+                      <wps:txbx>
+                        <w:txbxContent>
+                          <w:p>
+                            <w:pPr>
+                              <w:pStyle w:val="Style25"/>
+                              <w:rPr>
+                                <w:color w:val="auto"/>
+                              </w:rPr>
+                            </w:pPr>
+                            <w:r>
+                              <w:rPr>
+                                <w:color w:val="auto"/>
+                              </w:rPr>
+                            </w:r>
+                          </w:p>
+                        </w:txbxContent>
+                      </wps:txbx>
+                      <wps:bodyPr lIns="0" rIns="0" tIns="0" bIns="0">
+                        <a:noAutofit/>
+                      </wps:bodyPr>
+                    </wps:wsp>
+                  </a:graphicData>
+                </a:graphic>
+              </wp:anchor>
+            </w:drawing>
+          </mc:Choice>
+          <mc:Fallback>
+            <w:pict>
+              <v:rect id="shape_0" ID="Врезка7" stroked="f" style="position:absolute;margin-left:0pt;margin-top:0.05pt;width:1.1pt;height:13.75pt">
+                <w10:wrap type="none"/>
+                <v:fill o:detectmouseclick="t" on="false"/>
+                <v:stroke color="#3465a4" joinstyle="round" endcap="flat"/>
+                <v:textbox>
+                  <w:txbxContent>
+                    <w:p>
+                      <w:pPr>
+                        <w:pStyle w:val="Style25"/>
+                        <w:rPr>
+                          <w:color w:val="auto"/>
+                        </w:rPr>
+                      </w:pPr>
+                      <w:r>
+                        <w:rPr>
+                          <w:color w:val="auto"/>
+                        </w:rPr>
+                      </w:r>
+                    </w:p>
+                  </w:txbxContent>
+                </v:textbox>
+              </v:rect>
+            </w:pict>
+          </mc:Fallback>
+        </mc:AlternateContent>
+      </w:r>
+      <w:r>
         <w:rPr/>
         <w:t>Термодинамика классового неравенства</w:t>
       </w:r>
@@ -220,7 +859,7 @@
           <wp:inline distT="0" distB="0" distL="0" distR="0">
             <wp:extent cx="5940425" cy="2128520"/>
             <wp:effectExtent l="0" t="0" r="0" b="0"/>
-            <wp:docPr id="1" name="Изображение1" descr=""/>
+            <wp:docPr id="15" name="Изображение1" descr=""/>
             <wp:cNvGraphicFramePr>
               <a:graphicFrameLocks xmlns:a="http://schemas.openxmlformats.org/drawingml/2006/main" noChangeAspect="1"/>
             </wp:cNvGraphicFramePr>
@@ -228,7 +867,7 @@
               <a:graphicData uri="http://schemas.openxmlformats.org/drawingml/2006/picture">
                 <pic:pic xmlns:pic="http://schemas.openxmlformats.org/drawingml/2006/picture">
                   <pic:nvPicPr>
-                    <pic:cNvPr id="1" name="Изображение1" descr=""/>
+                    <pic:cNvPr id="15" name="Изображение1" descr=""/>
                     <pic:cNvPicPr>
                       <a:picLocks noChangeAspect="1" noChangeArrowheads="1"/>
                     </pic:cNvPicPr>
@@ -309,7 +948,7 @@
           <wp:inline distT="0" distB="0" distL="0" distR="0">
             <wp:extent cx="5940425" cy="2106295"/>
             <wp:effectExtent l="0" t="0" r="0" b="0"/>
-            <wp:docPr id="2" name="Изображение2" descr=""/>
+            <wp:docPr id="16" name="Изображение2" descr=""/>
             <wp:cNvGraphicFramePr>
               <a:graphicFrameLocks xmlns:a="http://schemas.openxmlformats.org/drawingml/2006/main" noChangeAspect="1"/>
             </wp:cNvGraphicFramePr>
@@ -317,7 +956,7 @@
               <a:graphicData uri="http://schemas.openxmlformats.org/drawingml/2006/picture">
                 <pic:pic xmlns:pic="http://schemas.openxmlformats.org/drawingml/2006/picture">
                   <pic:nvPicPr>
-                    <pic:cNvPr id="2" name="Изображение2" descr=""/>
+                    <pic:cNvPr id="16" name="Изображение2" descr=""/>
                     <pic:cNvPicPr>
                       <a:picLocks noChangeAspect="1" noChangeArrowheads="1"/>
                     </pic:cNvPicPr>
@@ -397,7 +1036,7 @@
           <wp:inline distT="0" distB="0" distL="0" distR="0">
             <wp:extent cx="5940425" cy="2082165"/>
             <wp:effectExtent l="0" t="0" r="0" b="0"/>
-            <wp:docPr id="3" name="Изображение3" descr=""/>
+            <wp:docPr id="17" name="Изображение3" descr=""/>
             <wp:cNvGraphicFramePr>
               <a:graphicFrameLocks xmlns:a="http://schemas.openxmlformats.org/drawingml/2006/main" noChangeAspect="1"/>
             </wp:cNvGraphicFramePr>
@@ -405,7 +1044,7 @@
               <a:graphicData uri="http://schemas.openxmlformats.org/drawingml/2006/picture">
                 <pic:pic xmlns:pic="http://schemas.openxmlformats.org/drawingml/2006/picture">
                   <pic:nvPicPr>
-                    <pic:cNvPr id="3" name="Изображение3" descr=""/>
+                    <pic:cNvPr id="17" name="Изображение3" descr=""/>
                     <pic:cNvPicPr>
                       <a:picLocks noChangeAspect="1" noChangeArrowheads="1"/>
                     </pic:cNvPicPr>
@@ -603,7 +1242,7 @@
           <wp:inline distT="0" distB="0" distL="0" distR="0">
             <wp:extent cx="5940425" cy="2228215"/>
             <wp:effectExtent l="0" t="0" r="0" b="0"/>
-            <wp:docPr id="4" name="Рисунок 4" descr="https://habrastorage.org/webt/ms/ou/in/msouin45mtiw5ww8h9wgvcotmiy.png"/>
+            <wp:docPr id="18" name="Рисунок 4" descr="https://habrastorage.org/webt/ms/ou/in/msouin45mtiw5ww8h9wgvcotmiy.png"/>
             <wp:cNvGraphicFramePr>
               <a:graphicFrameLocks xmlns:a="http://schemas.openxmlformats.org/drawingml/2006/main" noChangeAspect="1"/>
             </wp:cNvGraphicFramePr>
@@ -611,7 +1250,7 @@
               <a:graphicData uri="http://schemas.openxmlformats.org/drawingml/2006/picture">
                 <pic:pic xmlns:pic="http://schemas.openxmlformats.org/drawingml/2006/picture">
                   <pic:nvPicPr>
-                    <pic:cNvPr id="4" name="Рисунок 4" descr="https://habrastorage.org/webt/ms/ou/in/msouin45mtiw5ww8h9wgvcotmiy.png"/>
+                    <pic:cNvPr id="18" name="Рисунок 4" descr="https://habrastorage.org/webt/ms/ou/in/msouin45mtiw5ww8h9wgvcotmiy.png"/>
                     <pic:cNvPicPr>
                       <a:picLocks noChangeAspect="1" noChangeArrowheads="1"/>
                     </pic:cNvPicPr>
@@ -857,7 +1496,7 @@
           <wp:inline distT="0" distB="0" distL="0" distR="0">
             <wp:extent cx="4835525" cy="2967355"/>
             <wp:effectExtent l="0" t="0" r="0" b="0"/>
-            <wp:docPr id="5" name="Изображение4" descr=""/>
+            <wp:docPr id="19" name="Изображение4" descr=""/>
             <wp:cNvGraphicFramePr>
               <a:graphicFrameLocks xmlns:a="http://schemas.openxmlformats.org/drawingml/2006/main" noChangeAspect="1"/>
             </wp:cNvGraphicFramePr>
@@ -865,7 +1504,7 @@
               <a:graphicData uri="http://schemas.openxmlformats.org/drawingml/2006/picture">
                 <pic:pic xmlns:pic="http://schemas.openxmlformats.org/drawingml/2006/picture">
                   <pic:nvPicPr>
-                    <pic:cNvPr id="5" name="Изображение4" descr=""/>
+                    <pic:cNvPr id="19" name="Изображение4" descr=""/>
                     <pic:cNvPicPr>
                       <a:picLocks noChangeAspect="1" noChangeArrowheads="1"/>
                     </pic:cNvPicPr>
@@ -1213,6 +1852,27 @@
       </w:pPr>
       <w:r>
         <w:rPr/>
+        <w:t xml:space="preserve">Если быть совсем точным, и вспомнить, что деньги в нашем эксперименте это величина дискретная, то мы наблюдаем </w:t>
+      </w:r>
+      <w:r>
+        <w:rPr>
+          <w:i/>
+          <w:iCs/>
+        </w:rPr>
+        <w:t xml:space="preserve">геометрическое распределение </w:t>
+      </w:r>
+      <w:r>
+        <w:rPr/>
+        <w:t xml:space="preserve">— дискретный аналог экспоненциального. Оно встречается в задаче подсчёта числа неудач до первого выигрыша при подбрасывании монеток разной степени честности. Эти два распределения подобны и сливаются при уменьшении вероятности выигрыша. В нашем эксперименте шансы получить рубль равны 1/5000, это такая малая величина, что геометрическое и экспоненциальное распределения можно считать неотличимыми друг от друга. </w:t>
+      </w:r>
+    </w:p>
+    <w:p>
+      <w:pPr>
+        <w:pStyle w:val="Style25"/>
+        <w:rPr/>
+      </w:pPr>
+      <w:r>
+        <w:rPr/>
         <w:t xml:space="preserve">Строгий вывод выражения для распределения Гиббса нам здесь не нужен, вместо него я хочу показать красивейшее, чисто математическое рассуждение, приводящее к его экспоненциальной форме. Поскольку рассматриваются части системы, которые в сумме дают всю систему, то и в качестве их характеристики стоит выбрать какую-либо аддитивную величину, играющую роль меры. Напомню, что для аддитивной величины её значение для ансамбля равно арифметической сумме значений этой величны для его частей. В качестве такой величины в механике можно использовать энергию. С другой стороны, мы вычисляем вероятность наблюдать некоторое состояние системы. Если систему можно разбить на части, то вероятность наблюдать все эти части одновременно будет равна произведению вероятностей для состояния каждой из частей. Таким образом, нам нужна функция, превращающая аддитивную величину в мультипликативную. Таким свойством обладает только </w:t>
       </w:r>
       <w:r>
@@ -1336,6 +1996,16 @@
     </w:p>
     <w:p>
       <w:pPr>
+        <w:pStyle w:val="2"/>
+        <w:rPr/>
+      </w:pPr>
+      <w:r>
+        <w:rPr/>
+        <w:t>Измеряем температуру у рынка</w:t>
+      </w:r>
+    </w:p>
+    <w:p>
+      <w:pPr>
         <w:pStyle w:val="Style25"/>
         <w:rPr/>
       </w:pPr>
@@ -1504,7 +2174,75 @@
       </m:oMath>
       <w:r>
         <w:rPr/>
-        <w:t xml:space="preserve">, и значит, в роли температуры в нашей экономической модели выступает среднее количество денег у игроков. В «разогретом» рынке с большой ликвидностью мы сможем наблюдать и больший разброс в уровне благосостояния, чем в «холодном», ведь в экспоненциальном распределении дисперсия равна </w:t>
+        <w:t>, и значит, в роли температуры в нашей экономической модели выступает среднее количество денег у игроков m. На рисунке показаны примеры равновесных состояний рынков, соответствующих низкой и высокой температуре при одинаковом количестве участников.</w:t>
+      </w:r>
+    </w:p>
+    <w:p>
+      <w:pPr>
+        <w:pStyle w:val="12"/>
+        <w:jc w:val="center"/>
+        <w:rPr/>
+      </w:pPr>
+      <w:r>
+        <w:rPr/>
+        <w:drawing>
+          <wp:inline distT="0" distB="0" distL="0" distR="0">
+            <wp:extent cx="4412615" cy="2684780"/>
+            <wp:effectExtent l="0" t="0" r="0" b="0"/>
+            <wp:docPr id="20" name="Изображение7" descr=""/>
+            <wp:cNvGraphicFramePr>
+              <a:graphicFrameLocks xmlns:a="http://schemas.openxmlformats.org/drawingml/2006/main" noChangeAspect="1"/>
+            </wp:cNvGraphicFramePr>
+            <a:graphic xmlns:a="http://schemas.openxmlformats.org/drawingml/2006/main">
+              <a:graphicData uri="http://schemas.openxmlformats.org/drawingml/2006/picture">
+                <pic:pic xmlns:pic="http://schemas.openxmlformats.org/drawingml/2006/picture">
+                  <pic:nvPicPr>
+                    <pic:cNvPr id="20" name="Изображение7" descr=""/>
+                    <pic:cNvPicPr>
+                      <a:picLocks noChangeAspect="1" noChangeArrowheads="1"/>
+                    </pic:cNvPicPr>
+                  </pic:nvPicPr>
+                  <pic:blipFill>
+                    <a:blip r:embed="rId7"/>
+                    <a:stretch>
+                      <a:fillRect/>
+                    </a:stretch>
+                  </pic:blipFill>
+                  <pic:spPr bwMode="auto">
+                    <a:xfrm>
+                      <a:off x="0" y="0"/>
+                      <a:ext cx="4412615" cy="2684780"/>
+                    </a:xfrm>
+                    <a:prstGeom prst="rect">
+                      <a:avLst/>
+                    </a:prstGeom>
+                  </pic:spPr>
+                </pic:pic>
+              </a:graphicData>
+            </a:graphic>
+          </wp:inline>
+        </w:drawing>
+      </w:r>
+    </w:p>
+    <w:p>
+      <w:pPr>
+        <w:pStyle w:val="Style31"/>
+        <w:rPr/>
+      </w:pPr>
+      <w:r>
+        <w:rPr/>
+        <w:t>Распределения достатка, соответствующие «горячему» (m=200) и холодному (m=50) рынкам.</w:t>
+      </w:r>
+    </w:p>
+    <w:p>
+      <w:pPr>
+        <w:pStyle w:val="Style25"/>
+        <w:ind w:hanging="0"/>
+        <w:rPr/>
+      </w:pPr>
+      <w:r>
+        <w:rPr/>
+        <w:t xml:space="preserve">В «разогретом» рынке с большой ликвидностью мы сможем наблюдать и больший разброс в уровне благосостояния, чем в «холодном», ведь в экспоненциальном распределении дисперсия равна </w:t>
       </w:r>
       <w:r>
         <w:rPr/>
@@ -1556,18 +2294,17 @@
       </w:pPr>
       <w:r>
         <w:rPr/>
-        <w:t xml:space="preserve">Если быть совсем точным, и вспомнить, что деньги в нашем эксперименте это величина дискретная, то мы наблюдаем </w:t>
-      </w:r>
-      <w:r>
-        <w:rPr>
-          <w:i/>
-          <w:iCs/>
-        </w:rPr>
-        <w:t xml:space="preserve">геометрическое распределение </w:t>
-      </w:r>
-      <w:r>
-        <w:rPr/>
-        <w:t xml:space="preserve">— дискретный аналог экспоненциального. Оно встречается в задаче подсчёта числа неудач до первого выигрыша при подбрасывании монеток разной степени честности. Эти два распределения подобны и сливаются при уменьшении вероятности выигрыша. В нашем эксперименте шансы получить рубль равны 1/5000, это такая малая величина, что геометрическое и экспоненциальное распределения можно считать неотличимыми друг от друга. </w:t>
+        <w:t>А что случится если мы приведём холодный и горячий рынок в соприкосновение, то есть, позволим членам этих двух групп производить обмен между группами? Путь в одной группе n1 участников владеют суммой M1, а в другой –  n2 участников располагают денежной массой M2. Средние значения m1=M1/n1 и m2=M2/n2 характеризуют абсолютную температуру рынков. Через какое-то время суммарная система придёт к равновесию и мы получим одну группу с числом участников n=n1+n2, с денежной массой M=M1+M2. Отсюда можно найти температуру комплексной системы, она будет равна m = M/n=(n1m1+n2m2)/(n1+n2). Если вы помните, именно так считается температура, получающаяся, например, при смешивании двух объёмов воды, нагретых по-разному. Так что аналогия с средней денежной массы и температуры вполне пригодна для использования.</w:t>
+      </w:r>
+    </w:p>
+    <w:p>
+      <w:pPr>
+        <w:pStyle w:val="Style25"/>
+        <w:rPr/>
+      </w:pPr>
+      <w:r>
+        <w:rPr/>
+        <w:t xml:space="preserve">Завершим мы рассказ о температуре рынка ещё одним примером, в котором эта концепция совпадает по смыслу с физическо йвеличиной. Представьте себе, что наша система становится открытой и может выпускать из себя членов группы, набравших определённую денежную сумму. Иными словами, давайте разрешим богачам, как говорится, «линять» из системы, прихватив с собой «золотой парашют». Что мы должны наблюдать? По мере исчезновения самых богатых, количество денег в группе станет убывать. Если бы из группы могли выбывать любые участники, то среднее практически бы не менялось, одинаково уменьшались бы и количество участников и общая стоимость рынка. Но, так как по нашим правилам выбывают именно богатые, то будет убывать и средний уровень благосостояния, а значит температура нашего рынка станет падать. Описанные процесс очень похож на остывание жидкости при испарении, помните, как охлаждает руку тонкий слой спирта, наносимый врачом перед уколом? Молекулы, толкая друг друга случайным образом, иногда придают той или иной из них такой импульс, что он может преодолеть общее притяжение и покинуть систему, унеся при этом и энергию, подаренную ей соседями. В «холодной» раночной системе возрастает доля бедных по сравнению с горячей, так что для остающихся в группе участников этот процесс не сулит ничего хорошего. </w:t>
       </w:r>
     </w:p>
     <w:p>
@@ -1936,6 +2673,15 @@
       <w:r>
         <w:rPr/>
         <w:t>Таким образом, каждому распределению случайной величины: неважно, задаваемому аналитически или полученному экспериментально в виде гистограммы, можно поставить в соответствие положительное число — его энтропию. Это, в свою очередь, даёт нам возможность сравнивать их между собой, определяя более или менее равновесные и вероятные распределения для заданных условий. Более того, для некоторого класса распределений можно выделить распределение с максимальной энтропией, причём, только одно. Классы определяются ограничениями, или мерой нашего знания о статистических свойствах системы. Приведём самые важные примеры распределений, имеющих наибольшую энтропию:</w:t>
+      </w:r>
+    </w:p>
+    <w:p>
+      <w:pPr>
+        <w:pStyle w:val="Style25"/>
+        <w:rPr/>
+      </w:pPr>
+      <w:r>
+        <w:rPr/>
       </w:r>
     </w:p>
     <w:tbl>
@@ -3559,7 +4305,7 @@
           <wp:inline distT="0" distB="0" distL="0" distR="0">
             <wp:extent cx="4223385" cy="2592070"/>
             <wp:effectExtent l="0" t="0" r="0" b="0"/>
-            <wp:docPr id="6" name="Рисунок 6" descr="C:\tmp\podlost\ToH\work\figures\thermo\Selection_005.png"/>
+            <wp:docPr id="21" name="Рисунок 6" descr="C:\tmp\podlost\ToH\work\figures\thermo\Selection_005.png"/>
             <wp:cNvGraphicFramePr>
               <a:graphicFrameLocks xmlns:a="http://schemas.openxmlformats.org/drawingml/2006/main" noChangeAspect="1"/>
             </wp:cNvGraphicFramePr>
@@ -3567,13 +4313,13 @@
               <a:graphicData uri="http://schemas.openxmlformats.org/drawingml/2006/picture">
                 <pic:pic xmlns:pic="http://schemas.openxmlformats.org/drawingml/2006/picture">
                   <pic:nvPicPr>
-                    <pic:cNvPr id="6" name="Рисунок 6" descr="C:\tmp\podlost\ToH\work\figures\thermo\Selection_005.png"/>
+                    <pic:cNvPr id="21" name="Рисунок 6" descr="C:\tmp\podlost\ToH\work\figures\thermo\Selection_005.png"/>
                     <pic:cNvPicPr>
                       <a:picLocks noChangeAspect="1" noChangeArrowheads="1"/>
                     </pic:cNvPicPr>
                   </pic:nvPicPr>
                   <pic:blipFill>
-                    <a:blip r:embed="rId7"/>
+                    <a:blip r:embed="rId8"/>
                     <a:stretch>
                       <a:fillRect/>
                     </a:stretch>
@@ -3682,7 +4428,7 @@
       </w:r>
       <w:r>
         <w:rPr/>
-        <w:t>. В ней игроков объединяют в некие «компании» и далее имитируется взаимодействие компаний с игроками-работниками и игроками-покупателями. Но и в этом, уже достаточно сложном случае, равновесным является экспоненциальное распределение, безразличное к выбираемым параметрам модели.</w:t>
+        <w:t xml:space="preserve">. В ней игроков объединяют в некие «компании» и далее имитируется взаимодействие компаний с игроками-работниками и игроками-покупателями. Но и в этом, уже достаточно сложном случае, равновесным является экспоненциальное распределение, безразличное к выбираемым параметрам модели. </w:t>
       </w:r>
     </w:p>
     <w:p>
@@ -3845,7 +4591,7 @@
           <wp:inline distT="0" distB="0" distL="0" distR="0">
             <wp:extent cx="4614545" cy="2839720"/>
             <wp:effectExtent l="0" t="0" r="0" b="0"/>
-            <wp:docPr id="7" name="Изображение5" descr=""/>
+            <wp:docPr id="22" name="Изображение5" descr=""/>
             <wp:cNvGraphicFramePr>
               <a:graphicFrameLocks xmlns:a="http://schemas.openxmlformats.org/drawingml/2006/main" noChangeAspect="1"/>
             </wp:cNvGraphicFramePr>
@@ -3853,13 +4599,13 @@
               <a:graphicData uri="http://schemas.openxmlformats.org/drawingml/2006/picture">
                 <pic:pic xmlns:pic="http://schemas.openxmlformats.org/drawingml/2006/picture">
                   <pic:nvPicPr>
-                    <pic:cNvPr id="7" name="Изображение5" descr=""/>
+                    <pic:cNvPr id="22" name="Изображение5" descr=""/>
                     <pic:cNvPicPr>
                       <a:picLocks noChangeAspect="1" noChangeArrowheads="1"/>
                     </pic:cNvPicPr>
                   </pic:nvPicPr>
                   <pic:blipFill>
-                    <a:blip r:embed="rId8"/>
+                    <a:blip r:embed="rId9"/>
                     <a:stretch>
                       <a:fillRect/>
                     </a:stretch>
@@ -3928,7 +4674,11 @@
       </m:oMath>
       <w:r>
         <w:rPr/>
-        <w:t xml:space="preserve">? Распределение достатка в таком случае перестанет быть равномерным, приобретя некоторый перекос в сторону смещения среднего относительно середины разрешённого диапазона уровня богатства. </w:t>
+        <w:t xml:space="preserve">? Распределение достатка в таком случае перестанет быть равномерным и приобретёт некоторый перекос в сторону смещения среднего относительно середины разрешённого диапазона уровня богатства. Принцип максимума энтропии позволяет получить точные выражения для этих распределений – это всё те же  распределения Гиббса (экспоненциальные), но отличные от нуля лишь на заданном отрезке и соответствующим образом нормированные. </w:t>
+      </w:r>
+      <w:r>
+        <w:rPr/>
+        <w:t>Правда, в конечной форме (в виде алгебраического выражения) показатели экспонент уже не выражаются, но их всегда можно получить численно с необходимой точностью.</w:t>
       </w:r>
     </w:p>
     <w:p>
@@ -3941,9 +4691,9 @@
         <w:rPr/>
         <w:drawing>
           <wp:inline distT="0" distB="0" distL="0" distR="0">
-            <wp:extent cx="4531360" cy="2772410"/>
+            <wp:extent cx="4683125" cy="2870835"/>
             <wp:effectExtent l="0" t="0" r="0" b="0"/>
-            <wp:docPr id="8" name="Изображение6" descr=""/>
+            <wp:docPr id="23" name="Изображение6" descr=""/>
             <wp:cNvGraphicFramePr>
               <a:graphicFrameLocks xmlns:a="http://schemas.openxmlformats.org/drawingml/2006/main" noChangeAspect="1"/>
             </wp:cNvGraphicFramePr>
@@ -3951,13 +4701,13 @@
               <a:graphicData uri="http://schemas.openxmlformats.org/drawingml/2006/picture">
                 <pic:pic xmlns:pic="http://schemas.openxmlformats.org/drawingml/2006/picture">
                   <pic:nvPicPr>
-                    <pic:cNvPr id="8" name="Изображение6" descr=""/>
+                    <pic:cNvPr id="23" name="Изображение6" descr=""/>
                     <pic:cNvPicPr>
                       <a:picLocks noChangeAspect="1" noChangeArrowheads="1"/>
                     </pic:cNvPicPr>
                   </pic:nvPicPr>
                   <pic:blipFill>
-                    <a:blip r:embed="rId9"/>
+                    <a:blip r:embed="rId10"/>
                     <a:stretch>
                       <a:fillRect/>
                     </a:stretch>
@@ -3965,7 +4715,7 @@
                   <pic:spPr bwMode="auto">
                     <a:xfrm>
                       <a:off x="0" y="0"/>
-                      <a:ext cx="4531360" cy="2772410"/>
+                      <a:ext cx="4683125" cy="2870835"/>
                     </a:xfrm>
                     <a:prstGeom prst="rect">
                       <a:avLst/>
@@ -3985,118 +4735,52 @@
       </w:pPr>
       <w:r>
         <w:rPr/>
-        <w:t xml:space="preserve">Варианты </w:t>
-      </w:r>
-      <w:r>
-        <w:rPr/>
-        <w:t xml:space="preserve">равновесных </w:t>
-      </w:r>
-      <w:r>
-        <w:rPr/>
-        <w:t xml:space="preserve">несимметричных ограниченных распределений, соответствующими смещению среднего значения. </w:t>
-      </w:r>
-      <w:r>
-        <w:rPr/>
-        <w:t>Вертикальной линие показано значение среднего (начального) богатства участников эксперимента.</w:t>
-      </w:r>
-    </w:p>
-    <w:p>
-      <w:pPr>
-        <w:pStyle w:val="Style25"/>
-        <w:rPr/>
-      </w:pPr>
-      <w:r>
-        <w:rPr/>
-        <w:t xml:space="preserve">Причём, при </w:t>
-      </w:r>
-      <w:r>
-        <w:rPr/>
-        <w:t>смещении среднего вправо</w:t>
-      </w:r>
-      <w:r>
-        <w:rPr/>
-        <w:t>, богатых игроков в равновесии ста</w:t>
-      </w:r>
-      <w:r>
-        <w:rPr/>
-        <w:t>новится</w:t>
-      </w:r>
-      <w:r>
-        <w:rPr/>
-        <w:t xml:space="preserve"> больше, чем бедных. Если мы </w:t>
-      </w:r>
-      <w:r>
-        <w:rPr/>
-        <w:t xml:space="preserve">построим </w:t>
-      </w:r>
-      <w:r>
-        <w:rPr/>
-        <w:t>«</w:t>
-      </w:r>
-      <w:r>
-        <w:rPr/>
-        <w:t>грубую</w:t>
-      </w:r>
-      <w:r>
-        <w:rPr/>
-        <w:t xml:space="preserve">» гистограмму </w:t>
-      </w:r>
-      <w:r>
-        <w:rPr/>
-        <w:t>для этих распределений</w:t>
-      </w:r>
-      <w:r>
-        <w:rPr/>
-        <w:t>, оставив лишь два столбца, то получим распределени</w:t>
-      </w:r>
-      <w:r>
-        <w:rPr/>
-        <w:t>я</w:t>
-      </w:r>
-      <w:r>
-        <w:rPr/>
-        <w:t xml:space="preserve"> Бернулли, показывающее какова вероятность оказаться условно «бедным» или «богатым». Когда значения случайной величины ограничены всего двумя значениями, распределение Бернулли — единственный выбор, он же, естественно, доставляет максимум энтропии. </w:t>
-      </w:r>
-      <w:r>
-        <w:rPr/>
-        <w:t>Более того максимальной будет энтропия у распределения Бернулли с параметром p=1/2, в котором участник группы с равной вероятностью может оказаться как в числе «бедных», так и в числе «богатых».</w:t>
-      </w:r>
-      <w:r>
-        <w:rPr/>
-        <w:t xml:space="preserve"> </w:t>
-      </w:r>
-      <w:r>
-        <w:rPr/>
-        <w:t>Во всех прочих случаях энтропия будет меньше.</w:t>
-      </w:r>
-      <w:r>
-        <w:rPr/>
-        <w:t xml:space="preserve"> Коэффициенты Джини для </w:t>
-      </w:r>
-      <w:r>
-        <w:rPr/>
-        <w:t xml:space="preserve">полученных нами </w:t>
-      </w:r>
-      <w:r>
-        <w:rPr/>
-        <w:t xml:space="preserve">двух случаев равны </w:t>
-      </w:r>
-      <w:r>
-        <w:rPr/>
-        <w:t xml:space="preserve">0,2 (для правого смещения среднего) </w:t>
-      </w:r>
-      <w:r>
-        <w:rPr/>
-        <w:t xml:space="preserve">и </w:t>
-      </w:r>
-      <w:r>
-        <w:rPr/>
-        <w:t>0,43 (для левого смещения среднего).</w:t>
-      </w:r>
-    </w:p>
-    <w:p>
-      <w:pPr>
-        <w:pStyle w:val="Style37"/>
+        <w:t>Варианты равновесных несимметричных ограниченных распределений, соответствующими смещению среднего значения. Вертикальной линией показано значение среднего (начального) богатства участников эксперимента. Коэффициенты Джини для полученных нами двух случаев равны 0,2 (для правого смещения среднего) и 0,43 (для левого смещения среднего).</w:t>
+      </w:r>
+    </w:p>
+    <w:p>
+      <w:pPr>
+        <w:pStyle w:val="Style25"/>
+        <w:rPr/>
+      </w:pPr>
+      <w:r>
+        <w:rPr/>
+        <w:t>Очень необычный вид распределения получается при правом смещении среднего относительно середины отрезка: богатых игроков в равновесии становится больше, чем бедных. Показатель, характеризующий температуру в этом распределении имеет отрицательный знак. В обычной жизни под «отрицательной», мы понимаем температуру ниже точки замерзания воды – 0</w:t>
+      </w:r>
+      <w:r>
+        <w:rPr>
+          <w:vertAlign w:val="superscript"/>
+        </w:rPr>
+        <w:t>o</w:t>
+      </w:r>
+      <w:r>
+        <w:rPr/>
+        <w:t>C и ничего странного в ней не находим. Однако в термодинамике речь идёт об абсолютной температуре (по Больцману), как о характеристике внутренней энергии системы. Таким образом, для невзаимодействующих частиц (как в идеальном газе), говорить об отрицательной температуре нет никакого смысла: движения не может быть меньше нуля. Но в других физических системах такая ситуация уже возможна. В статистической физике отрицательной считается температура, характеризующая равновесные состояния термодинамической системы, в которых вероятность обнаружить систему в микросостоянии с более высокой энергией выше, чем в микросостоянии с более низкой. И это становится возможным лишь при органиченном объёме фазового пространства. И именно этот случай мы и наблюдаем. Примерами систем с отрицательной абсолютной температурой могут быть лазер в возбуждённом состоянии, частицы газа в сложных внешних силовых полях, например, в стоячей световой волне, и другие непростые квантовые системы.</w:t>
+      </w:r>
+    </w:p>
+    <w:p>
+      <w:pPr>
+        <w:pStyle w:val="Style25"/>
+        <w:rPr/>
+      </w:pPr>
+      <w:r>
+        <w:rPr/>
+        <w:t>Внимательный читатель может тут возмутиться: мы же говорили, что в нашем случае, роль температуры играет среднее количество денег у членов группы, тогда Какой же смысл может быть в отрицательном среднем количестве денег? Введение верхнего предела оставило распределение экспоненциальным, но поменяло форму показателя в экспоненте и теперь он хоть и зависит от среднего значения m, но не равен ему. Термодинамическая температура получается пропорциональной значению 1/(m-x_max/2) и эта величина уже может менять знак. Причём знак меняется при переходе через бесконечность! Что же, получается, что равномерному распределению соответствует бесконечная температура? Это не совсем так. На ноль, как известно, делить нельзя, так что о температуре, в смысле показателя экспоненты, для в случая m-x_max/2 говорить тоже нельзя, ибо распределение вовсе перестаёт быть экспоненциальным.</w:t>
+      </w:r>
+    </w:p>
+    <w:p>
+      <w:pPr>
+        <w:pStyle w:val="Style25"/>
+        <w:rPr/>
+      </w:pPr>
+      <w:r>
+        <w:rPr/>
+        <w:t>Часто бывает, что привычные и, как кажется, простые понятия имеют очень глубокие и фундаментальные основания. Знакомое всем нам с детства понятие температуры физикам удалось глубоко понять и осознать только с развитием методов теории вероятностей и математичекой статистики. После этого стало возможным осмысленно рассуждать о термодинамике лазеров, биологических и социальных систем, звёзд и даже чёрных дыр. В этой книжке мы постигаем природу несправедливости с помощью этих же методов. Но не нужно понимать наши достаточно вольные рассуждения о температуре рынка, о её знаке и возможности бесконечных значений буквально. В начале мы говорили, об удивительной способности математики обнаруживать для самых разнообразных явлений одинаковые модели и структуры. Построенная нами статистическая модель рынка и модель ансамбля физических частиц, имея много общего, всё же не являются одним и тем же, так что то что в физике называется и является температурой, имеет аналог в эконофизике, но собственно, температурой не является. Как не является температурой, величина, обратная интенсивности в экспоненциальном распределении пауз между машинами на автостраде.</w:t>
+      </w:r>
+    </w:p>
+    <w:p>
+      <w:pPr>
+        <w:pStyle w:val="2"/>
         <w:rPr/>
       </w:pPr>
       <w:r>
@@ -4106,119 +4790,516 @@
     </w:p>
     <w:p>
       <w:pPr>
-        <w:pStyle w:val="Style37"/>
-        <w:rPr/>
-      </w:pPr>
-      <w:r>
-        <w:rPr/>
-      </w:r>
-    </w:p>
-    <w:p>
-      <w:pPr>
-        <w:pStyle w:val="Style37"/>
-        <w:rPr/>
-      </w:pPr>
-      <w:r>
-        <w:rPr/>
-        <w:t>Покуда наша модель обмена никак не учитывает достатка игроков, она остаётся нереалистичной. В действительности, богатые тратят больше, а бедные меньше, более того, разумные люди стараются сохранить какую-то часть своего состояния. В качестве следующего усложнения модели, давайте потребуем, чтобы игроки при обмене отдавали некую известную долю  своего состояния. В систему вводится новый параметр и новое ограничение, следовательно, равновесное состояние может отклониться от экспоненциального. Оперируя долями от уровня благосостояния, мы переходим к мультипликативным характеристикам, таким, например, как доходность вложения, возврат инвестиций и т.д. Во всех учебниках по экономике указывается, что если вы желаете вычислить среднюю доходность вложения, скажем, за много лет, следует вычислять среднее геометрическое для доходностей каждого года. В нашем случае среднее геометрическое однозначно, хоть и нетривиально, определяется значением . Таким образом, добавляя новый параметр мы фиксируем среднее геометрическое распределения дохода игроков, или среднюю доходность модели рынка. Значит, мы можем ожидать, что равновесное распределение богатства должно неплохо описываться гамма-распределением. В этом мы можем убедиться, проведя имитационное моделирование.</w:t>
-      </w:r>
-    </w:p>
-    <w:p>
-      <w:pPr>
-        <w:pStyle w:val="Style37"/>
-        <w:rPr/>
-      </w:pPr>
-      <w:r>
-        <w:rPr/>
-      </w:r>
-    </w:p>
-    <w:p>
-      <w:pPr>
-        <w:pStyle w:val="Style37"/>
-        <w:rPr/>
-      </w:pPr>
-      <w:r>
-        <w:rPr/>
-      </w:r>
-    </w:p>
-    <w:p>
-      <w:pPr>
-        <w:pStyle w:val="Style37"/>
-        <w:rPr/>
-      </w:pPr>
-      <w:r>
-        <w:rPr/>
-      </w:r>
-    </w:p>
-    <w:p>
-      <w:pPr>
-        <w:pStyle w:val="Style37"/>
-        <w:rPr/>
-      </w:pPr>
-      <w:r>
-        <w:rPr/>
-        <w:t>Если расходы при обмене пропорциональны достатку равновесное распределение стремится к характерному несиметричному колоколообразному гамма-распределению. В данной модели . Средняя доходность обмена составила .</w:t>
-      </w:r>
-    </w:p>
-    <w:p>
-      <w:pPr>
-        <w:pStyle w:val="Style37"/>
-        <w:rPr/>
-      </w:pPr>
-      <w:r>
-        <w:rPr/>
-      </w:r>
-    </w:p>
-    <w:p>
-      <w:pPr>
-        <w:pStyle w:val="Style37"/>
-        <w:rPr/>
-      </w:pPr>
-      <w:r>
-        <w:rPr/>
-        <w:t>Алгоритм пропорционального обмена</w:t>
-      </w:r>
-    </w:p>
-    <w:p>
-      <w:pPr>
-        <w:pStyle w:val="Style37"/>
-        <w:rPr/>
-      </w:pPr>
-      <w:r>
-        <w:rPr/>
-        <w:t>Уменьшение доли бедняков связано с тем, что они тратят в среднем меньше, чем получают от богатых, ведь и те и другие обмениваются долями своего капитала. Но этот социальный лифт действует только при . Если тратить больше половины того, что имеешь, вероятность оказаться в бедняках становится весьма ощутимой. Для различных значений  можно получить весьма различающиеся по форме распределения с широким диапазоном несправедливости:</w:t>
-      </w:r>
-    </w:p>
-    <w:p>
-      <w:pPr>
-        <w:pStyle w:val="Style37"/>
-        <w:rPr/>
-      </w:pPr>
-      <w:r>
-        <w:rPr/>
-      </w:r>
-    </w:p>
-    <w:p>
-      <w:pPr>
-        <w:pStyle w:val="Style37"/>
-        <w:rPr/>
-      </w:pPr>
-      <w:r>
-        <w:rPr/>
-      </w:r>
-    </w:p>
-    <w:p>
-      <w:pPr>
-        <w:pStyle w:val="Style37"/>
-        <w:rPr/>
-      </w:pPr>
-      <w:r>
-        <w:rPr/>
-      </w:r>
-    </w:p>
-    <w:p>
-      <w:pPr>
-        <w:pStyle w:val="Style37"/>
+        <w:pStyle w:val="Style25"/>
+        <w:rPr/>
+      </w:pPr>
+      <w:r>
+        <w:rPr/>
+        <w:t xml:space="preserve">Покуда наша модель обмена никак не учитывает достатка игроков, она остаётся нереалистичной. В действительности, богатые тратят больше, а бедные меньше, более того, разумные люди стараются сохранить какую-то часть своего состояния. В качестве следующего усложнения модели, давайте потребуем, чтобы игроки при обмене отдавали некую известную долю своего состояния,  0&lt;\alpha&lt;1. </w:t>
+      </w:r>
+    </w:p>
+    <w:p>
+      <w:pPr>
+        <w:pStyle w:val="Style25"/>
+        <w:rPr/>
+      </w:pPr>
+      <w:r>
+        <w:rPr/>
+        <w:t xml:space="preserve">В систему вводится новый параметр и новое ограничение, следовательно, равновесное состояние может отклониться от экспоненциального. Оперируя долями от уровня благосостояния, мы переходим к мультипликативным характеристикам, таким, например, как доходность вложения, возврат инвестиций и т.д. Во всех учебниках по экономике указывается, что если вы желаете вычислить среднюю доходность вложения, скажем, за много лет, следует вычислять </w:t>
+      </w:r>
+      <w:r>
+        <w:rPr>
+          <w:i/>
+          <w:iCs/>
+        </w:rPr>
+        <w:t>среднее геометрическое</w:t>
+      </w:r>
+      <w:r>
+        <w:rPr/>
+        <w:t xml:space="preserve"> для доходностей каждого года. В нашем случае среднее геометрическое однозначно, хоть и нетривиально, определяется значением \alpha. Таким образом, добавляя новый параметр, мы фиксируем среднее геометрическое распределения дохода игроков, или среднюю доходность модели рынка. Значит, согласно таблице, мы можем ожидать, что равновесное распределение богатства должно неплохо описываться </w:t>
+      </w:r>
+      <w:r>
+        <w:rPr>
+          <w:i/>
+          <w:iCs/>
+        </w:rPr>
+        <w:t>гамма-распределением</w:t>
+      </w:r>
+      <w:r>
+        <w:rPr/>
+        <w:t>. В этом мы можем убедиться, проведя имитационное моделирование.</w:t>
+      </w:r>
+    </w:p>
+    <w:p>
+      <w:pPr>
+        <w:pStyle w:val="12"/>
+        <w:jc w:val="center"/>
+        <w:rPr/>
+      </w:pPr>
+      <w:r>
+        <w:rPr/>
+        <w:drawing>
+          <wp:inline distT="0" distB="0" distL="0" distR="0">
+            <wp:extent cx="4407535" cy="2717165"/>
+            <wp:effectExtent l="0" t="0" r="0" b="0"/>
+            <wp:docPr id="24" name="Изображение8" descr=""/>
+            <wp:cNvGraphicFramePr>
+              <a:graphicFrameLocks xmlns:a="http://schemas.openxmlformats.org/drawingml/2006/main" noChangeAspect="1"/>
+            </wp:cNvGraphicFramePr>
+            <a:graphic xmlns:a="http://schemas.openxmlformats.org/drawingml/2006/main">
+              <a:graphicData uri="http://schemas.openxmlformats.org/drawingml/2006/picture">
+                <pic:pic xmlns:pic="http://schemas.openxmlformats.org/drawingml/2006/picture">
+                  <pic:nvPicPr>
+                    <pic:cNvPr id="24" name="Изображение8" descr=""/>
+                    <pic:cNvPicPr>
+                      <a:picLocks noChangeAspect="1" noChangeArrowheads="1"/>
+                    </pic:cNvPicPr>
+                  </pic:nvPicPr>
+                  <pic:blipFill>
+                    <a:blip r:embed="rId11"/>
+                    <a:stretch>
+                      <a:fillRect/>
+                    </a:stretch>
+                  </pic:blipFill>
+                  <pic:spPr bwMode="auto">
+                    <a:xfrm>
+                      <a:off x="0" y="0"/>
+                      <a:ext cx="4407535" cy="2717165"/>
+                    </a:xfrm>
+                    <a:prstGeom prst="rect">
+                      <a:avLst/>
+                    </a:prstGeom>
+                  </pic:spPr>
+                </pic:pic>
+              </a:graphicData>
+            </a:graphic>
+          </wp:inline>
+        </w:drawing>
+      </w:r>
+    </w:p>
+    <w:p>
+      <w:pPr>
+        <w:pStyle w:val="Style31"/>
+        <w:rPr/>
+      </w:pPr>
+      <w:r>
+        <w:rPr/>
+        <w:t>Если расходы при обмене пропорциональны достатку равновесное распределение стремится к характерному несиметричному колоколообразному гамма-распределению. В данной модели \alpha=1/3.</w:t>
+      </w:r>
+    </w:p>
+    <w:p>
+      <w:pPr>
+        <w:pStyle w:val="Style25"/>
+        <w:rPr/>
+      </w:pPr>
+      <w:r>
+        <w:rPr/>
+        <w:t>Для имитационного моделированя я реализовал такой алгоритм пропорционального обмена:</w:t>
+      </w:r>
+    </w:p>
+    <w:p>
+      <w:pPr>
+        <w:pStyle w:val="Style39"/>
+        <w:rPr/>
+      </w:pPr>
+      <w:r>
+        <w:rPr>
+          <w:u w:val="single"/>
+        </w:rPr>
+        <w:t>Исходные данные:</w:t>
+      </w:r>
+      <w:r>
+        <w:rPr/>
+        <w:t> </w:t>
+      </w:r>
+      <w:r>
+        <w:rPr>
+          <w:rStyle w:val="Style21"/>
+        </w:rPr>
+        <w:t xml:space="preserve">xs </w:t>
+      </w:r>
+      <w:r>
+        <w:rPr/>
+        <w:t xml:space="preserve">— массив из </w:t>
+      </w:r>
+      <w:r>
+        <w:rPr>
+          <w:rStyle w:val="Style21"/>
+        </w:rPr>
+        <w:t xml:space="preserve">n </w:t>
+      </w:r>
+      <w:r>
+        <w:rPr/>
+        <w:t xml:space="preserve">элементов, инициализированный значениями </w:t>
+      </w:r>
+      <w:r>
+        <w:rPr>
+          <w:rStyle w:val="Style21"/>
+        </w:rPr>
+        <w:t>m</w:t>
+      </w:r>
+      <w:r>
+        <w:rPr/>
+        <w:t xml:space="preserve">, </w:t>
+      </w:r>
+      <w:r>
+        <w:rPr>
+          <w:rStyle w:val="Style21"/>
+        </w:rPr>
+        <w:t xml:space="preserve">alpha </w:t>
+      </w:r>
+      <w:r>
+        <w:rPr/>
+        <w:t>— доля капитала, которая тратится при обмене.</w:t>
+      </w:r>
+    </w:p>
+    <w:p>
+      <w:pPr>
+        <w:pStyle w:val="Style39"/>
+        <w:rPr/>
+      </w:pPr>
+      <w:r>
+        <w:rPr>
+          <w:rStyle w:val="Style21"/>
+        </w:rPr>
+        <w:t>повторять</w:t>
+      </w:r>
+    </w:p>
+    <w:p>
+      <w:pPr>
+        <w:pStyle w:val="Style39"/>
+        <w:rPr/>
+      </w:pPr>
+      <w:r>
+        <w:rPr>
+          <w:rStyle w:val="Style21"/>
+        </w:rPr>
+        <w:t xml:space="preserve">    </w:t>
+      </w:r>
+      <w:r>
+        <w:rPr>
+          <w:rStyle w:val="Style21"/>
+        </w:rPr>
+        <w:t>i &lt;- случайное целое от 0 до n</w:t>
+      </w:r>
+    </w:p>
+    <w:p>
+      <w:pPr>
+        <w:pStyle w:val="Style39"/>
+        <w:rPr/>
+      </w:pPr>
+      <w:r>
+        <w:rPr>
+          <w:rStyle w:val="Style21"/>
+        </w:rPr>
+        <w:t xml:space="preserve">    </w:t>
+      </w:r>
+      <w:r>
+        <w:rPr>
+          <w:rStyle w:val="Style21"/>
+        </w:rPr>
+        <w:t>если xs[i] &gt; 0</w:t>
+      </w:r>
+    </w:p>
+    <w:p>
+      <w:pPr>
+        <w:pStyle w:val="Style39"/>
+        <w:rPr/>
+      </w:pPr>
+      <w:r>
+        <w:rPr>
+          <w:rStyle w:val="Style21"/>
+        </w:rPr>
+        <w:t xml:space="preserve">        </w:t>
+      </w:r>
+      <w:r>
+        <w:rPr>
+          <w:rStyle w:val="Style21"/>
+        </w:rPr>
+        <w:t>dx &lt;- floor(xs[i]*alpha)</w:t>
+      </w:r>
+    </w:p>
+    <w:p>
+      <w:pPr>
+        <w:pStyle w:val="Style39"/>
+        <w:rPr/>
+      </w:pPr>
+      <w:r>
+        <w:rPr>
+          <w:rStyle w:val="Style21"/>
+        </w:rPr>
+        <w:t xml:space="preserve">        </w:t>
+      </w:r>
+      <w:r>
+        <w:rPr>
+          <w:rStyle w:val="Style21"/>
+        </w:rPr>
+        <w:t>xs[i] &lt;- xs[i] - dx</w:t>
+      </w:r>
+    </w:p>
+    <w:p>
+      <w:pPr>
+        <w:pStyle w:val="Style39"/>
+        <w:rPr/>
+      </w:pPr>
+      <w:r>
+        <w:rPr>
+          <w:rStyle w:val="Style21"/>
+        </w:rPr>
+        <w:t xml:space="preserve">        </w:t>
+      </w:r>
+      <w:r>
+        <w:rPr>
+          <w:rStyle w:val="Style21"/>
+        </w:rPr>
+        <w:t>j &lt;- случайное целое от 0 до n</w:t>
+      </w:r>
+    </w:p>
+    <w:p>
+      <w:pPr>
+        <w:pStyle w:val="Style39"/>
+        <w:rPr/>
+      </w:pPr>
+      <w:r>
+        <w:rPr>
+          <w:rStyle w:val="Style21"/>
+        </w:rPr>
+        <w:t xml:space="preserve">        </w:t>
+      </w:r>
+      <w:r>
+        <w:rPr>
+          <w:rStyle w:val="Style21"/>
+        </w:rPr>
+        <w:t>xs[j] &lt;- xs[j] + dx</w:t>
+      </w:r>
+    </w:p>
+    <w:p>
+      <w:pPr>
+        <w:pStyle w:val="Style25"/>
+        <w:rPr/>
+      </w:pPr>
+      <w:r>
+        <w:rPr/>
+        <w:t>Эта книжка, хоть и популярная, но, всё же, математическая. Это значит, что все  результаты, попавшие на её страницы, имеют доказательства или строгий вывод, пусть, зачастую, остающиеся и за пределами изложения ввиду их громоздкости. И хотя для дальнейшего изложения этот результат не нужен, я приведу точное, и довольно изящное выражение для распределения, которое мне удалось получить для модели пропорционального обмена.</w:t>
+      </w:r>
+    </w:p>
+    <w:p>
+      <w:pPr>
+        <w:pStyle w:val="Style25"/>
+        <w:rPr/>
+      </w:pPr>
+      <w:r>
+        <w:rPr/>
+        <w:t>Гамма-распределение gamma(k,\theta) — это двухпараметрическое распределение, которое часто используется, как обобщение экспоненциального и сводится к нему при</w:t>
+      </w:r>
+      <w:bookmarkStart w:id="1" w:name="MathJax-Element-54-Frame"/>
+      <w:bookmarkEnd w:id="1"/>
+      <w:r>
+        <w:rPr/>
+        <w:t xml:space="preserve"> k=1. Оно имеет ряд замечательных свойств, делающих его полезным. Об одном из них, мы уже говорили — это распределение с максимальной энтропией в своём классе. Другое важное свойство — его </w:t>
+      </w:r>
+      <w:r>
+        <w:rPr>
+          <w:rStyle w:val="Style19"/>
+        </w:rPr>
+        <w:t>бесконечная делимость</w:t>
+      </w:r>
+      <w:r>
+        <w:rPr/>
+        <w:t xml:space="preserve"> и связанная с этим </w:t>
+      </w:r>
+      <w:r>
+        <w:rPr>
+          <w:rStyle w:val="Style19"/>
+        </w:rPr>
+        <w:t>устойчивость.</w:t>
+      </w:r>
+      <w:r>
+        <w:rPr/>
+        <w:t xml:space="preserve"> Бесконечно делимым называется случайная величина, распределение которой можно получить, как сумму одинаково распределённых случайных величин. А если эти слагаемые сами подчиняются этому же распределению, то оно называется устойчивым. Ярким примером устойчивого распределения является нормальное распределение. И именно это его свойство вместе с тем, что оно является распределением с максимальной энтропией в самом широком классе распределений делает его героем центральной предельной теоремы.</w:t>
+      </w:r>
+    </w:p>
+    <w:p>
+      <w:pPr>
+        <w:pStyle w:val="Style25"/>
+        <w:rPr/>
+      </w:pPr>
+      <w:r>
+        <w:rPr/>
+        <w:t xml:space="preserve">Но вернёмся к гамма-распределению. Для него верно, что </w:t>
+      </w:r>
+    </w:p>
+    <w:p>
+      <w:pPr>
+        <w:pStyle w:val="Style35"/>
+        <w:rPr/>
+      </w:pPr>
+      <w:r>
+        <w:rPr/>
+        <w:t>X \sim\mathrm{Gamma}(k_1,\theta), Y \sim\mathrm{Gamma}(k_2,\theta) \implies X+Y\sim\mathrm{Gamma}(k_1+k_2,\theta)</w:t>
+      </w:r>
+    </w:p>
+    <w:p>
+      <w:pPr>
+        <w:pStyle w:val="Style25"/>
+        <w:rPr/>
+      </w:pPr>
+      <w:r>
+        <w:rPr/>
+        <w:t>Наконец, гамма-распределение масштабируемо:</w:t>
+      </w:r>
+    </w:p>
+    <w:p>
+      <w:pPr>
+        <w:pStyle w:val="Style35"/>
+        <w:rPr/>
+      </w:pPr>
+      <w:r>
+        <w:rPr/>
+        <w:t>X \sim\mathrm{Gamma}(k,\theta) \implies a X \sim\mathrm{Gamma}(k,a \theta).</w:t>
+      </w:r>
+    </w:p>
+    <w:p>
+      <w:pPr>
+        <w:pStyle w:val="Style25"/>
+        <w:ind w:hanging="0"/>
+        <w:rPr/>
+      </w:pPr>
+      <w:bookmarkStart w:id="2" w:name="MathJax-Element-56-Frame"/>
+      <w:bookmarkEnd w:id="2"/>
+      <w:r>
+        <w:rPr/>
+        <w:t>Все эти свойства позволили получить распределение благосостояния для нашей модели со средним значением</w:t>
+      </w:r>
+      <w:bookmarkStart w:id="3" w:name="MathJax-Element-57-Frame"/>
+      <w:bookmarkEnd w:id="3"/>
+      <w:r>
+        <w:rPr/>
+        <w:t xml:space="preserve"> m и коэффициентом</w:t>
+      </w:r>
+      <w:bookmarkStart w:id="4" w:name="MathJax-Element-58-Frame"/>
+      <w:bookmarkEnd w:id="4"/>
+      <w:r>
+        <w:rPr/>
+        <w:t xml:space="preserve"> \alpha</w:t>
+      </w:r>
+      <w:bookmarkStart w:id="5" w:name="MathJax-Element-59-Frame"/>
+      <w:bookmarkEnd w:id="5"/>
+      <w:r>
+        <w:rPr/>
+        <w:t xml:space="preserve"> в таком виде:</w:t>
+      </w:r>
+    </w:p>
+    <w:p>
+      <w:pPr>
+        <w:pStyle w:val="Style35"/>
+        <w:rPr/>
+      </w:pPr>
+      <w:r>
+        <w:rPr/>
+        <w:t>\mathrm{Gamma}\left(\frac{1}{\alpha}-1, \frac{1}{m}\left(\frac{1}{\alpha}-1\right)\right)</w:t>
+      </w:r>
+    </w:p>
+    <w:p>
+      <w:pPr>
+        <w:pStyle w:val="Style25"/>
+        <w:rPr/>
+      </w:pPr>
+      <w:r>
+        <w:rPr/>
+        <w:t>В модели обмена фиксированной суммой вероятность потерять все деньги была достаточно велика. В модели пропорционального обмена она оказывается равна нулю. Это связано с тем, что они тратят в среднем меньше, чем получают от богатых, ведь и те и другие обмениваются долями своего капитала. Но этот социальный лифт действует только при \alpha&lt;0.5. Если тратить больше половины того, что имеешь, вероятность оказаться в бедняках становится не просто отличной от нуля, но и весьма ощутимой. Для различных значений  можно получить различающиеся по форме распределения с широким диапазоном несправедливости:</w:t>
+      </w:r>
+    </w:p>
+    <w:p>
+      <w:pPr>
+        <w:pStyle w:val="12"/>
+        <w:jc w:val="center"/>
+        <w:rPr/>
+      </w:pPr>
+      <w:r>
+        <w:rPr/>
+        <w:drawing>
+          <wp:inline distT="0" distB="0" distL="0" distR="0">
+            <wp:extent cx="3542030" cy="2131695"/>
+            <wp:effectExtent l="0" t="0" r="0" b="0"/>
+            <wp:docPr id="25" name="Изображение9" descr=""/>
+            <wp:cNvGraphicFramePr>
+              <a:graphicFrameLocks xmlns:a="http://schemas.openxmlformats.org/drawingml/2006/main" noChangeAspect="1"/>
+            </wp:cNvGraphicFramePr>
+            <a:graphic xmlns:a="http://schemas.openxmlformats.org/drawingml/2006/main">
+              <a:graphicData uri="http://schemas.openxmlformats.org/drawingml/2006/picture">
+                <pic:pic xmlns:pic="http://schemas.openxmlformats.org/drawingml/2006/picture">
+                  <pic:nvPicPr>
+                    <pic:cNvPr id="25" name="Изображение9" descr=""/>
+                    <pic:cNvPicPr>
+                      <a:picLocks noChangeAspect="1" noChangeArrowheads="1"/>
+                    </pic:cNvPicPr>
+                  </pic:nvPicPr>
+                  <pic:blipFill>
+                    <a:blip r:embed="rId12"/>
+                    <a:stretch>
+                      <a:fillRect/>
+                    </a:stretch>
+                  </pic:blipFill>
+                  <pic:spPr bwMode="auto">
+                    <a:xfrm>
+                      <a:off x="0" y="0"/>
+                      <a:ext cx="3542030" cy="2131695"/>
+                    </a:xfrm>
+                    <a:prstGeom prst="rect">
+                      <a:avLst/>
+                    </a:prstGeom>
+                  </pic:spPr>
+                </pic:pic>
+              </a:graphicData>
+            </a:graphic>
+          </wp:inline>
+        </w:drawing>
+      </w:r>
+      <w:r>
+        <w:rPr/>
+        <w:drawing>
+          <wp:inline distT="0" distB="0" distL="0" distR="0">
+            <wp:extent cx="2367280" cy="2131695"/>
+            <wp:effectExtent l="0" t="0" r="0" b="0"/>
+            <wp:docPr id="26" name="Изображение10" descr=""/>
+            <wp:cNvGraphicFramePr>
+              <a:graphicFrameLocks xmlns:a="http://schemas.openxmlformats.org/drawingml/2006/main" noChangeAspect="1"/>
+            </wp:cNvGraphicFramePr>
+            <a:graphic xmlns:a="http://schemas.openxmlformats.org/drawingml/2006/main">
+              <a:graphicData uri="http://schemas.openxmlformats.org/drawingml/2006/picture">
+                <pic:pic xmlns:pic="http://schemas.openxmlformats.org/drawingml/2006/picture">
+                  <pic:nvPicPr>
+                    <pic:cNvPr id="26" name="Изображение10" descr=""/>
+                    <pic:cNvPicPr>
+                      <a:picLocks noChangeAspect="1" noChangeArrowheads="1"/>
+                    </pic:cNvPicPr>
+                  </pic:nvPicPr>
+                  <pic:blipFill>
+                    <a:blip r:embed="rId13"/>
+                    <a:stretch>
+                      <a:fillRect/>
+                    </a:stretch>
+                  </pic:blipFill>
+                  <pic:spPr bwMode="auto">
+                    <a:xfrm>
+                      <a:off x="0" y="0"/>
+                      <a:ext cx="2367280" cy="2131695"/>
+                    </a:xfrm>
+                    <a:prstGeom prst="rect">
+                      <a:avLst/>
+                    </a:prstGeom>
+                  </pic:spPr>
+                </pic:pic>
+              </a:graphicData>
+            </a:graphic>
+          </wp:inline>
+        </w:drawing>
+      </w:r>
+    </w:p>
+    <w:p>
+      <w:pPr>
+        <w:pStyle w:val="Style31"/>
         <w:rPr/>
       </w:pPr>
       <w:r>
@@ -4228,63 +5309,64 @@
     </w:p>
     <w:p>
       <w:pPr>
-        <w:pStyle w:val="Style37"/>
-        <w:rPr/>
-      </w:pPr>
-      <w:r>
-        <w:rPr/>
-      </w:r>
-    </w:p>
-    <w:p>
-      <w:pPr>
-        <w:pStyle w:val="Style37"/>
-        <w:rPr/>
-      </w:pPr>
-      <w:r>
-        <w:rPr/>
-        <w:t>Точное решение</w:t>
-      </w:r>
-    </w:p>
-    <w:p>
-      <w:pPr>
-        <w:pStyle w:val="Style37"/>
-        <w:rPr/>
-      </w:pPr>
-      <w:r>
-        <w:rPr/>
-      </w:r>
-    </w:p>
-    <w:p>
-      <w:pPr>
-        <w:pStyle w:val="Style37"/>
-        <w:rPr/>
-      </w:pPr>
-      <w:r>
-        <w:rPr/>
-        <w:t>Видно, что чем большую часть своего капитала игроки вынуждены тратить (например, на повседневные нужды или еду), тем больше становится доля бедных и тем менее справедливым становится общество. Любопытно, что при  равновесное распределение становится экспоненциальным, как в модели при равном обмене. Экспоненциальное распределение является частным случаем гамма-распределения, так что это превращение, само по себе, неудивительно. Но тут есть одна любопытная тонкость: энтропия этого частного случая больше чем энтропия распределений с любыми другими значениями . Посмотрите, как изменяется энтропия по мере развития ситуации при :</w:t>
-      </w:r>
-    </w:p>
-    <w:p>
-      <w:pPr>
-        <w:pStyle w:val="Style37"/>
-        <w:rPr/>
-      </w:pPr>
-      <w:r>
-        <w:rPr/>
-      </w:r>
-    </w:p>
-    <w:p>
-      <w:pPr>
-        <w:pStyle w:val="Style37"/>
-        <w:rPr/>
-      </w:pPr>
-      <w:r>
-        <w:rPr/>
-      </w:r>
-    </w:p>
-    <w:p>
-      <w:pPr>
-        <w:pStyle w:val="Style37"/>
+        <w:pStyle w:val="Style25"/>
+        <w:rPr/>
+      </w:pPr>
+      <w:r>
+        <w:rPr/>
+        <w:t>Получается, что чем большую часть своего капитала игроки вынуждены тратить (например, на повседневные нужды или еду), тем больше становится доля бедных и тем менее справедливым становится общество. Любопытно, что при \alpha=0.5 равновесное распределение становится экспоненциальным, как в модели при равном обмене. Напомню, что экспоненциальное распределение является частным случаем гамма-распределения с параметром k=1, так что это превращение, само по себе, неудивительно. Но тут есть одна любопытная тонкость: энтропия этого частного случая превышает энтропию распределений с любыми другими значениями \alpha. Посмотрите, как изменяется энтропия по мере развития ситуации при \alpha=0.75:</w:t>
+      </w:r>
+    </w:p>
+    <w:p>
+      <w:pPr>
+        <w:pStyle w:val="12"/>
+        <w:jc w:val="center"/>
+        <w:rPr/>
+      </w:pPr>
+      <w:r>
+        <w:rPr/>
+        <w:drawing>
+          <wp:inline distT="0" distB="0" distL="0" distR="0">
+            <wp:extent cx="4354195" cy="2645410"/>
+            <wp:effectExtent l="0" t="0" r="0" b="0"/>
+            <wp:docPr id="27" name="Изображение11" descr=""/>
+            <wp:cNvGraphicFramePr>
+              <a:graphicFrameLocks xmlns:a="http://schemas.openxmlformats.org/drawingml/2006/main" noChangeAspect="1"/>
+            </wp:cNvGraphicFramePr>
+            <a:graphic xmlns:a="http://schemas.openxmlformats.org/drawingml/2006/main">
+              <a:graphicData uri="http://schemas.openxmlformats.org/drawingml/2006/picture">
+                <pic:pic xmlns:pic="http://schemas.openxmlformats.org/drawingml/2006/picture">
+                  <pic:nvPicPr>
+                    <pic:cNvPr id="27" name="Изображение11" descr=""/>
+                    <pic:cNvPicPr>
+                      <a:picLocks noChangeAspect="1" noChangeArrowheads="1"/>
+                    </pic:cNvPicPr>
+                  </pic:nvPicPr>
+                  <pic:blipFill>
+                    <a:blip r:embed="rId14"/>
+                    <a:stretch>
+                      <a:fillRect/>
+                    </a:stretch>
+                  </pic:blipFill>
+                  <pic:spPr bwMode="auto">
+                    <a:xfrm>
+                      <a:off x="0" y="0"/>
+                      <a:ext cx="4354195" cy="2645410"/>
+                    </a:xfrm>
+                    <a:prstGeom prst="rect">
+                      <a:avLst/>
+                    </a:prstGeom>
+                  </pic:spPr>
+                </pic:pic>
+              </a:graphicData>
+            </a:graphic>
+          </wp:inline>
+        </w:drawing>
+      </w:r>
+    </w:p>
+    <w:p>
+      <w:pPr>
+        <w:pStyle w:val="Style31"/>
         <w:rPr/>
       </w:pPr>
       <w:r>
@@ -4294,135 +5376,336 @@
     </w:p>
     <w:p>
       <w:pPr>
-        <w:pStyle w:val="Style37"/>
-        <w:rPr/>
-      </w:pPr>
-      <w:r>
-        <w:rPr/>
-      </w:r>
-    </w:p>
-    <w:p>
-      <w:pPr>
-        <w:pStyle w:val="Style37"/>
-        <w:rPr/>
-      </w:pPr>
-      <w:r>
-        <w:rPr/>
-        <w:t xml:space="preserve">Сначала значение энтропии монотонно увеличивается, потом, немного не достигая теоретического максимума, соответствующего экспоненциальному распределению, останавливается и начинает уменьшаться. Нет ли в этом противоречия с определением равновесного состояния, как состояния с максимумом энтропии? Противоречия нет, поскольку равновесное состояние должно быть стационарным, то есть не создающим направленных потоков энергии и устойчивым, или, говоря языком теории динамических систем, притягивающим к себе систему. И из всех стационарных равновесным будет состояние с максимальной энтропией. А в нашем случае , экспоненциальное распределение соответствует нестационарному состоянию. </w:t>
-      </w:r>
-    </w:p>
-    <w:p>
-      <w:pPr>
-        <w:pStyle w:val="Style37"/>
-        <w:rPr/>
-      </w:pPr>
-      <w:r>
-        <w:rPr/>
-      </w:r>
-    </w:p>
-    <w:p>
-      <w:pPr>
-        <w:pStyle w:val="Style37"/>
-        <w:rPr/>
-      </w:pPr>
-      <w:r>
-        <w:rPr/>
-        <w:t xml:space="preserve">Исследователи из Бостонского университета Исполатов и Крапивский усложнили модель пропорционального обмена таким образом, что обмен происходит с учётом не только благосостояния тратящего, но и получающего. Миллионер редко покупает что-либо у зеленщика, и зеленщик нечасто имеет большой доход, с другой стороны, производитель автомобилей экстра класса будет взаимодействовать лишь с богатыми клиентами, но и сам останется не в накладе. И вот, в моделях, в которых богатые начинают платить преимущественно богатым, а бедные — бедным, общество разваливается окончательно. </w:t>
-      </w:r>
-    </w:p>
-    <w:p>
-      <w:pPr>
-        <w:pStyle w:val="Style37"/>
-        <w:rPr/>
-      </w:pPr>
-      <w:r>
-        <w:rPr/>
-      </w:r>
-    </w:p>
-    <w:p>
-      <w:pPr>
-        <w:pStyle w:val="Style37"/>
-        <w:rPr/>
-      </w:pPr>
-      <w:r>
-        <w:rPr/>
-      </w:r>
-    </w:p>
-    <w:p>
-      <w:pPr>
-        <w:pStyle w:val="Style37"/>
-        <w:rPr/>
-      </w:pPr>
-      <w:r>
-        <w:rPr/>
-      </w:r>
-    </w:p>
-    <w:p>
-      <w:pPr>
-        <w:pStyle w:val="Style37"/>
-        <w:rPr/>
-      </w:pPr>
-      <w:r>
-        <w:rPr/>
-        <w:t>Если денежные потоки становятся зависимы от капитала, система теряет устойчивость и приводит к постоянному обнищанию группы и нарастанию классового неравенства. В этом примере  (см. алгоритм внизу).</w:t>
-      </w:r>
-    </w:p>
-    <w:p>
-      <w:pPr>
-        <w:pStyle w:val="Style37"/>
-        <w:rPr/>
-      </w:pPr>
-      <w:r>
-        <w:rPr/>
-        <w:t>Алгоритм пропорционального обмена Исполатова-Крапивского</w:t>
-      </w:r>
-    </w:p>
-    <w:p>
-      <w:pPr>
-        <w:pStyle w:val="Style37"/>
-        <w:rPr/>
-      </w:pPr>
-      <w:r>
-        <w:rPr/>
-        <w:t xml:space="preserve">В этой системе существует только одно стационарное состояние: когда все игроки не имеют (и следовательно не получают) ровным счётом ничего, а всё богатство достаётся кому-нибудь одному. Коэффициент Джини в таком состоянии практически равен единице, и оно очень далеко от нормального равновесного — его энтропия почти равна нулю. Спасти положение может ограничение снизу, запрещающее игрокам терять абсолютно все сбережения, и в этом случае равновесное распределение становится снова экспоненциальным либо гамма-образным. Можно также ввести ограничение сверху — тогда мы получим некое несимметричное распределение, соответствующее распределению Бернулли. Модель такого дикого рынка вполне применима к рынку ценных бумаг без каких-либо ограничений, но на реальных биржах с этим борются, вводя ограничения на объем сделок, совершаемых за день и на максимальные уровни роста или падения цены на тот или иной актив. </w:t>
-      </w:r>
-    </w:p>
-    <w:p>
-      <w:pPr>
-        <w:pStyle w:val="Style37"/>
-        <w:rPr/>
-      </w:pPr>
-      <w:r>
-        <w:rPr/>
-      </w:r>
-    </w:p>
-    <w:p>
-      <w:pPr>
-        <w:pStyle w:val="Style37"/>
-        <w:rPr/>
-      </w:pPr>
-      <w:r>
-        <w:rPr/>
-        <w:t>Всё это печальные выводы, говорящие не в пользу свободного рынка, то ли дело, модель, предложенная Шариковым! А какова же энтропия у вырожденного распределения? Согласно стандартной формуле, она в точности равна нулю. Это самое неравновесное, самое маловероятное распределение, и в любой модели обмена оно нестационарно, так что получить подобное общество можно только искусственно. Дикий рынок, конечно, не подарок — он неустойчив и тяготеет к вопиющему неравенству. Требуется множество взаимосогласованных ограничений и тонко настроенных связей для построения устойчивого рынка и более или менее справедливого общества. Человечество исследует этот вопрос ещё не очень долго и в основном, на ощупь, методом проб и ошибок, но одно ясно: несправедливость в экономическом пространстве — не следствие поганой человеческой натуры, а объективное свойство системы, частью которой мы все являемся. Более того, попытки создать абсолютную справедливость по-шариковски всегда проходили с с боем и кровью, а результаты, в силу её неравновесности, существовали недолго.</w:t>
-      </w:r>
-    </w:p>
-    <w:p>
-      <w:pPr>
-        <w:pStyle w:val="Style37"/>
-        <w:rPr/>
-      </w:pPr>
-      <w:r>
-        <w:rPr/>
-      </w:r>
-    </w:p>
-    <w:p>
-      <w:pPr>
-        <w:pStyle w:val="Style37"/>
-        <w:rPr/>
-      </w:pPr>
-      <w:r>
-        <w:rPr/>
-        <w:t>Вряд ли молекулы и атомы рассуждают о несправедливости своего мира, да и физики с инженерами за двести лет смирились с тем, что какую бы идеальную тепловую машину они не построили, хаос не позволит преобразовать тепло в работу больше положенной доли. Когда понятно, то не так обидно. Надеюсь, эта глава поможет любопытному читателю понять и принять наш сложный несправедливый мир.</w:t>
+        <w:pStyle w:val="Style25"/>
+        <w:rPr/>
+      </w:pPr>
+      <w:r>
+        <w:rPr/>
+        <w:t xml:space="preserve">Поначалу значение энтропии монотонно увеличивается, потом, практически достигнув теоретического максимума, соответствующего экспоненциальному распределению, рост энтропии останавливается и она начинает уменьшаться. Нет ли в этом противоречия с определением равновесного состояния, как состояния с максимумом энтропии? Противоречия нет, поскольку равновесное состояние должно быть, во-первых, </w:t>
+      </w:r>
+      <w:r>
+        <w:rPr>
+          <w:i/>
+          <w:iCs/>
+        </w:rPr>
+        <w:t>стационарным</w:t>
+      </w:r>
+      <w:r>
+        <w:rPr/>
+        <w:t xml:space="preserve">, то есть не создающим направленных потоков энергии, а во-вторых,  </w:t>
+      </w:r>
+      <w:r>
+        <w:rPr>
+          <w:i/>
+          <w:iCs/>
+        </w:rPr>
+        <w:t>устойчивым</w:t>
+      </w:r>
+      <w:r>
+        <w:rPr/>
+        <w:t xml:space="preserve">, или, говоря языком теории динамических систем, </w:t>
+      </w:r>
+      <w:r>
+        <w:rPr>
+          <w:i/>
+          <w:iCs/>
+        </w:rPr>
+        <w:t>притягивающим к себе систему</w:t>
+      </w:r>
+      <w:r>
+        <w:rPr/>
+        <w:t xml:space="preserve">. И из всех стационарных равновесным будет состояние с максимальной энтропией. А в нашем случае \alpha=0.75, экспоненциальное распределение соответствует нестационарному состоянию. </w:t>
+      </w:r>
+    </w:p>
+    <w:p>
+      <w:pPr>
+        <w:pStyle w:val="Style25"/>
+        <w:rPr/>
+      </w:pPr>
+      <w:r>
+        <w:rPr/>
+        <w:t>Исследователи из Бостонского университета Исполатов и Крапивский усложнили модель пропорционального обмена таким образом, что обмен происходит с учётом не только благосостояния тратящего, но и получающего. Миллионер редко покупает что-либо у зеленщика, и зеленщик нечасто имеет большой доход, с другой стороны, производитель автомобилей экстра класса будет взаимодействовать лишь с богатыми клиентами, но и сам останется не в накладе. Алгоритм такого обмена остаётся достаточно простым:</w:t>
+      </w:r>
+    </w:p>
+    <w:p>
+      <w:pPr>
+        <w:pStyle w:val="Style39"/>
+        <w:rPr/>
+      </w:pPr>
+      <w:r>
+        <w:rPr>
+          <w:u w:val="single"/>
+        </w:rPr>
+        <w:t>Исходные данные</w:t>
+      </w:r>
+      <w:r>
+        <w:rPr/>
+        <w:t xml:space="preserve">: </w:t>
+      </w:r>
+      <w:r>
+        <w:rPr>
+          <w:rStyle w:val="Style21"/>
+        </w:rPr>
+        <w:t xml:space="preserve">xs </w:t>
+      </w:r>
+      <w:r>
+        <w:rPr/>
+        <w:t xml:space="preserve">— массив из </w:t>
+      </w:r>
+      <w:r>
+        <w:rPr>
+          <w:rStyle w:val="Style21"/>
+        </w:rPr>
+        <w:t xml:space="preserve">n </w:t>
+      </w:r>
+      <w:r>
+        <w:rPr/>
+        <w:t xml:space="preserve">элементов, инициализированный значениями </w:t>
+      </w:r>
+      <w:r>
+        <w:rPr>
+          <w:rStyle w:val="Style21"/>
+        </w:rPr>
+        <w:t>m</w:t>
+      </w:r>
+      <w:r>
+        <w:rPr/>
+        <w:t xml:space="preserve">, </w:t>
+      </w:r>
+      <w:r>
+        <w:rPr>
+          <w:rStyle w:val="Style21"/>
+        </w:rPr>
+        <w:t xml:space="preserve">alpha </w:t>
+      </w:r>
+      <w:r>
+        <w:rPr/>
+        <w:t xml:space="preserve">— доля капитала, которая тратится при обмене, </w:t>
+      </w:r>
+      <w:r>
+        <w:rPr>
+          <w:rStyle w:val="Style21"/>
+        </w:rPr>
+        <w:t xml:space="preserve">beta </w:t>
+      </w:r>
+      <w:r>
+        <w:rPr/>
+        <w:t>— доля капитала, приобретаемого при обмене.</w:t>
+      </w:r>
+    </w:p>
+    <w:p>
+      <w:pPr>
+        <w:pStyle w:val="Style39"/>
+        <w:rPr>
+          <w:rStyle w:val="Style21"/>
+        </w:rPr>
+      </w:pPr>
+      <w:r>
+        <w:rPr/>
+      </w:r>
+    </w:p>
+    <w:p>
+      <w:pPr>
+        <w:pStyle w:val="Style39"/>
+        <w:rPr/>
+      </w:pPr>
+      <w:r>
+        <w:rPr>
+          <w:rStyle w:val="Style21"/>
+        </w:rPr>
+        <w:t>повторять</w:t>
+      </w:r>
+    </w:p>
+    <w:p>
+      <w:pPr>
+        <w:pStyle w:val="Style39"/>
+        <w:rPr/>
+      </w:pPr>
+      <w:r>
+        <w:rPr>
+          <w:rStyle w:val="Style21"/>
+        </w:rPr>
+        <w:t xml:space="preserve">    </w:t>
+      </w:r>
+      <w:r>
+        <w:rPr>
+          <w:rStyle w:val="Style21"/>
+        </w:rPr>
+        <w:t>i &lt;- случайное целое от 0 до n</w:t>
+      </w:r>
+    </w:p>
+    <w:p>
+      <w:pPr>
+        <w:pStyle w:val="Style39"/>
+        <w:rPr/>
+      </w:pPr>
+      <w:r>
+        <w:rPr>
+          <w:rStyle w:val="Style21"/>
+        </w:rPr>
+        <w:t xml:space="preserve">    </w:t>
+      </w:r>
+      <w:r>
+        <w:rPr>
+          <w:rStyle w:val="Style21"/>
+        </w:rPr>
+        <w:t>если xs[i] &gt; 0</w:t>
+      </w:r>
+    </w:p>
+    <w:p>
+      <w:pPr>
+        <w:pStyle w:val="Style39"/>
+        <w:rPr/>
+      </w:pPr>
+      <w:r>
+        <w:rPr>
+          <w:rStyle w:val="Style21"/>
+        </w:rPr>
+        <w:t xml:space="preserve">        </w:t>
+      </w:r>
+      <w:r>
+        <w:rPr>
+          <w:rStyle w:val="Style21"/>
+        </w:rPr>
+        <w:t>dx &lt;- floor(xs[i]*alpha)</w:t>
+      </w:r>
+    </w:p>
+    <w:p>
+      <w:pPr>
+        <w:pStyle w:val="Style39"/>
+        <w:rPr/>
+      </w:pPr>
+      <w:r>
+        <w:rPr>
+          <w:rStyle w:val="Style21"/>
+        </w:rPr>
+        <w:t xml:space="preserve">        </w:t>
+      </w:r>
+      <w:r>
+        <w:rPr>
+          <w:rStyle w:val="Style21"/>
+        </w:rPr>
+        <w:t>xs[i] &lt;- xs[i] - dx</w:t>
+      </w:r>
+    </w:p>
+    <w:p>
+      <w:pPr>
+        <w:pStyle w:val="Style39"/>
+        <w:rPr/>
+      </w:pPr>
+      <w:r>
+        <w:rPr>
+          <w:rStyle w:val="Style21"/>
+        </w:rPr>
+        <w:t xml:space="preserve">        </w:t>
+      </w:r>
+      <w:r>
+        <w:rPr>
+          <w:rStyle w:val="Style21"/>
+        </w:rPr>
+        <w:t>повторять пока dx &gt; 0</w:t>
+      </w:r>
+    </w:p>
+    <w:p>
+      <w:pPr>
+        <w:pStyle w:val="Style39"/>
+        <w:rPr/>
+      </w:pPr>
+      <w:r>
+        <w:rPr>
+          <w:rStyle w:val="Style21"/>
+        </w:rPr>
+        <w:t xml:space="preserve">            </w:t>
+      </w:r>
+      <w:r>
+        <w:rPr>
+          <w:rStyle w:val="Style21"/>
+        </w:rPr>
+        <w:t>j &lt;- случайное целое от 0 до n</w:t>
+      </w:r>
+    </w:p>
+    <w:p>
+      <w:pPr>
+        <w:pStyle w:val="Style39"/>
+        <w:rPr/>
+      </w:pPr>
+      <w:r>
+        <w:rPr>
+          <w:rStyle w:val="Style21"/>
+        </w:rPr>
+        <w:t xml:space="preserve">            </w:t>
+      </w:r>
+      <w:r>
+        <w:rPr>
+          <w:rStyle w:val="Style21"/>
+        </w:rPr>
+        <w:t>d = min(dx, floor(xs[j]*beta))</w:t>
+      </w:r>
+    </w:p>
+    <w:p>
+      <w:pPr>
+        <w:pStyle w:val="Style39"/>
+        <w:rPr/>
+      </w:pPr>
+      <w:r>
+        <w:rPr>
+          <w:rStyle w:val="Style21"/>
+        </w:rPr>
+        <w:t xml:space="preserve">            </w:t>
+      </w:r>
+      <w:r>
+        <w:rPr>
+          <w:rStyle w:val="Style21"/>
+        </w:rPr>
+        <w:t>xs[j] &lt;- xs[j] + d</w:t>
+      </w:r>
+    </w:p>
+    <w:p>
+      <w:pPr>
+        <w:pStyle w:val="Style39"/>
+        <w:rPr/>
+      </w:pPr>
+      <w:r>
+        <w:rPr>
+          <w:rStyle w:val="Style21"/>
+        </w:rPr>
+        <w:t xml:space="preserve">            </w:t>
+      </w:r>
+      <w:r>
+        <w:rPr>
+          <w:rStyle w:val="Style21"/>
+        </w:rPr>
+        <w:t>dx &lt;- dx - d</w:t>
+      </w:r>
+    </w:p>
+    <w:p>
+      <w:pPr>
+        <w:pStyle w:val="Style25"/>
+        <w:rPr/>
+      </w:pPr>
+      <w:r>
+        <w:rPr/>
+        <w:t xml:space="preserve">И вот, в моделях, в которых богатые начинают платить преимущественно богатым, а бедные — бедным, общество «разваливается» окончательно. Если денежные потоки становятся зависимы от капитала, система теряет устойчивость и приводит к постоянному обнищанию группы и ко всё большему нарастанию классового неравенства. В такой системе существует только одно стационарное состояние: когда все игроки не имеют (и следовательно не получают) ровным счётом ничего, а всё богатство достаётся кому-нибудь одному. Коэффициент Джини в таком состоянии практически равен единице, и оно очень далеко от нормального равновесного — его энтропия почти равна нулю. Спасти положение можно различными способами. Можно ввести ограничение снизу, запрещающее игрокам терять абсолютно все сбережения, и в этом случае равновесное распределение становится снова экспоненциальным либо гамма-образным. Можно организовать подобие налогообложения, обеспечивающее стабильный переток  средств от богатых ко всем и, в том числе, к бедным. Модель такого «дикого рынка» вполне применима к рынку ценных бумаг без каких-либо ограничений, но на реальных биржах с этим борются, вводя ограничения на объем сделок, совершаемых за день и на максимальные уровни роста или падения цены на тот или иной актив. </w:t>
+      </w:r>
+    </w:p>
+    <w:p>
+      <w:pPr>
+        <w:pStyle w:val="Style25"/>
+        <w:rPr/>
+      </w:pPr>
+      <w:r>
+        <w:rPr/>
+        <w:t>Все эти печальные выводы говорят не в пользу свободного рынка, то ли дело, модель, предложенная Шариковым! А какова же энтропия у вырожденного распределения? Согласно стандартной формуле, она в точности равна нулю. Это самое неравновесное, самое маловероятное распределение, и в любой модели обмена оно нестационарно, так что получить подобное общество можно только искусственно. Дикий рынок, конечно, не подарок — он неустойчив и тяготеет к вопиющему неравенству. Требуется множество взаимосогласованных ограничений и тонко настроенных связей для построения устойчивого рынка и более или менее справедливого общества. Человечество исследует этот вопрос ещё не очень долго и в основном, на ощупь, методом проб и ошибок, но одно ясно: несправедливость в экономическом пространстве — не следствие поганой человеческой натуры, а объективное свойство системы, частью которой мы все являемся. Более того, попытки создать абсолютную справедливость по-шариковски всегда проходили с с боем и кровью, а результаты, в силу её неравновесности, существовали недолго.</w:t>
+      </w:r>
+    </w:p>
+    <w:p>
+      <w:pPr>
+        <w:pStyle w:val="Style25"/>
+        <w:rPr/>
+      </w:pPr>
+      <w:r>
+        <w:rPr/>
+        <w:t>Вряд ли молекулы и атомы рассуждают о несправедливости своего мира, да и физики с инженерами за двести лет смирились с тем, что какую бы идеальную тепловую машину они не построили, хаос не позволит преобразовать тепло в работу больше положенной доли. Когда понятно, то не так обидно. Надеюсь, эта глава поможет читателю понять и принять свойства нашего сложного и несправедливого мира. Принять не смирившись, а  оттолкнуться от них, как от условия задачи и постараться найти такие решения, которые помогли бы уменьшить эту несправедливость. На то нам и дан разум!</w:t>
       </w:r>
     </w:p>
     <w:sectPr>
@@ -5358,6 +6641,13 @@
       <w:lang w:eastAsia="ru-RU"/>
     </w:rPr>
   </w:style>
+  <w:style w:type="paragraph" w:styleId="Style42">
+    <w:name w:val="Содержимое врезки"/>
+    <w:basedOn w:val="Normal"/>
+    <w:qFormat/>
+    <w:pPr/>
+    <w:rPr/>
+  </w:style>
   <w:style w:type="numbering" w:styleId="NoList" w:default="1">
     <w:name w:val="No List"/>
     <w:uiPriority w:val="99"/>

</xml_diff>